<commit_message>
Finished first 3 questions of HW1
</commit_message>
<xml_diff>
--- a/AI_A1/A1.docx
+++ b/AI_A1/A1.docx
@@ -44,12 +44,10 @@
     </w:p>
     <w:p>
       <w:r>
-        <w:t>Part 1 BFS: (Sequence Puzzle from initial to the goal state)</w:t>
-      </w:r>
-    </w:p>
-    <w:p>
-      <w:r>
-        <w:t>Part 2 UCS</w:t>
+        <w:t>Part 1</w:t>
+      </w:r>
+      <w:r>
+        <w:t xml:space="preserve"> &amp; 2</w:t>
       </w:r>
       <w:r>
         <w:t>: (Sequence Puzzle from initial to the goal state)</w:t>
@@ -57,18 +55,1166 @@
     </w:p>
     <w:p>
       <w:r>
-        <w:t>Part 3 D</w:t>
-      </w:r>
-      <w:r>
-        <w:t>FS: (Sequence Puzzle from initial to the goal state)</w:t>
-      </w:r>
-    </w:p>
-    <w:p>
-      <w:r>
-        <w:t>Part 4 ID</w:t>
-      </w:r>
-      <w:r>
-        <w:t>: (Sequence Puzzle from initial to the goal state)</w:t>
+        <w:rPr>
+          <w:noProof/>
+        </w:rPr>
+        <w:drawing>
+          <wp:inline distT="0" distB="0" distL="0" distR="0">
+            <wp:extent cx="3778011" cy="1955901"/>
+            <wp:effectExtent l="0" t="0" r="0" b="6350"/>
+            <wp:docPr id="30" name="Picture 30"/>
+            <wp:cNvGraphicFramePr>
+              <a:graphicFrameLocks xmlns:a="http://schemas.openxmlformats.org/drawingml/2006/main" noChangeAspect="1"/>
+            </wp:cNvGraphicFramePr>
+            <a:graphic xmlns:a="http://schemas.openxmlformats.org/drawingml/2006/main">
+              <a:graphicData uri="http://schemas.openxmlformats.org/drawingml/2006/picture">
+                <pic:pic xmlns:pic="http://schemas.openxmlformats.org/drawingml/2006/picture">
+                  <pic:nvPicPr>
+                    <pic:cNvPr id="30" name="BFS and UCS.PNG"/>
+                    <pic:cNvPicPr/>
+                  </pic:nvPicPr>
+                  <pic:blipFill>
+                    <a:blip r:embed="rId5">
+                      <a:extLst>
+                        <a:ext uri="{28A0092B-C50C-407E-A947-70E740481C1C}">
+                          <a14:useLocalDpi xmlns:a14="http://schemas.microsoft.com/office/drawing/2010/main" val="0"/>
+                        </a:ext>
+                      </a:extLst>
+                    </a:blip>
+                    <a:stretch>
+                      <a:fillRect/>
+                    </a:stretch>
+                  </pic:blipFill>
+                  <pic:spPr>
+                    <a:xfrm>
+                      <a:off x="0" y="0"/>
+                      <a:ext cx="3778011" cy="1955901"/>
+                    </a:xfrm>
+                    <a:prstGeom prst="rect">
+                      <a:avLst/>
+                    </a:prstGeom>
+                  </pic:spPr>
+                </pic:pic>
+              </a:graphicData>
+            </a:graphic>
+          </wp:inline>
+        </w:drawing>
+      </w:r>
+    </w:p>
+    <w:p>
+      <w:r>
+        <w:t>For both of BFS and UCS, the to</w:t>
+      </w:r>
+      <w:r>
+        <w:t>tal explored states number is 9, and cost is 3.</w:t>
+      </w:r>
+    </w:p>
+    <w:p/>
+    <w:p/>
+    <w:p/>
+    <w:p/>
+    <w:p/>
+    <w:p/>
+    <w:p/>
+    <w:p/>
+    <w:p/>
+    <w:p/>
+    <w:p/>
+    <w:p/>
+    <w:p/>
+    <w:p/>
+    <w:p/>
+    <w:p>
+      <w:r>
+        <w:rPr>
+          <w:noProof/>
+        </w:rPr>
+        <w:lastRenderedPageBreak/>
+        <mc:AlternateContent>
+          <mc:Choice Requires="wpg">
+            <w:drawing>
+              <wp:anchor distT="0" distB="0" distL="114300" distR="114300" simplePos="0" relativeHeight="251680768" behindDoc="0" locked="0" layoutInCell="1" allowOverlap="1">
+                <wp:simplePos x="0" y="0"/>
+                <wp:positionH relativeFrom="column">
+                  <wp:posOffset>-164465</wp:posOffset>
+                </wp:positionH>
+                <wp:positionV relativeFrom="paragraph">
+                  <wp:posOffset>316230</wp:posOffset>
+                </wp:positionV>
+                <wp:extent cx="5209540" cy="5095240"/>
+                <wp:effectExtent l="0" t="0" r="0" b="0"/>
+                <wp:wrapTopAndBottom/>
+                <wp:docPr id="39" name="Group 39"/>
+                <wp:cNvGraphicFramePr/>
+                <a:graphic xmlns:a="http://schemas.openxmlformats.org/drawingml/2006/main">
+                  <a:graphicData uri="http://schemas.microsoft.com/office/word/2010/wordprocessingGroup">
+                    <wpg:wgp>
+                      <wpg:cNvGrpSpPr/>
+                      <wpg:grpSpPr>
+                        <a:xfrm>
+                          <a:off x="0" y="0"/>
+                          <a:ext cx="5209540" cy="5095240"/>
+                          <a:chOff x="0" y="0"/>
+                          <a:chExt cx="5210157" cy="5095240"/>
+                        </a:xfrm>
+                      </wpg:grpSpPr>
+                      <pic:pic xmlns:pic="http://schemas.openxmlformats.org/drawingml/2006/picture">
+                        <pic:nvPicPr>
+                          <pic:cNvPr id="32" name="Picture 32"/>
+                          <pic:cNvPicPr>
+                            <a:picLocks noChangeAspect="1"/>
+                          </pic:cNvPicPr>
+                        </pic:nvPicPr>
+                        <pic:blipFill>
+                          <a:blip r:embed="rId6">
+                            <a:extLst>
+                              <a:ext uri="{28A0092B-C50C-407E-A947-70E740481C1C}">
+                                <a14:useLocalDpi xmlns:a14="http://schemas.microsoft.com/office/drawing/2010/main" val="0"/>
+                              </a:ext>
+                            </a:extLst>
+                          </a:blip>
+                          <a:stretch>
+                            <a:fillRect/>
+                          </a:stretch>
+                        </pic:blipFill>
+                        <pic:spPr>
+                          <a:xfrm>
+                            <a:off x="0" y="68712"/>
+                            <a:ext cx="641350" cy="5010150"/>
+                          </a:xfrm>
+                          <a:prstGeom prst="rect">
+                            <a:avLst/>
+                          </a:prstGeom>
+                        </pic:spPr>
+                      </pic:pic>
+                      <pic:pic xmlns:pic="http://schemas.openxmlformats.org/drawingml/2006/picture">
+                        <pic:nvPicPr>
+                          <pic:cNvPr id="34" name="Picture 34"/>
+                          <pic:cNvPicPr>
+                            <a:picLocks noChangeAspect="1"/>
+                          </pic:cNvPicPr>
+                        </pic:nvPicPr>
+                        <pic:blipFill>
+                          <a:blip r:embed="rId7">
+                            <a:extLst>
+                              <a:ext uri="{28A0092B-C50C-407E-A947-70E740481C1C}">
+                                <a14:useLocalDpi xmlns:a14="http://schemas.microsoft.com/office/drawing/2010/main" val="0"/>
+                              </a:ext>
+                            </a:extLst>
+                          </a:blip>
+                          <a:stretch>
+                            <a:fillRect/>
+                          </a:stretch>
+                        </pic:blipFill>
+                        <pic:spPr>
+                          <a:xfrm>
+                            <a:off x="1559237" y="0"/>
+                            <a:ext cx="647700" cy="5063490"/>
+                          </a:xfrm>
+                          <a:prstGeom prst="rect">
+                            <a:avLst/>
+                          </a:prstGeom>
+                        </pic:spPr>
+                      </pic:pic>
+                      <pic:pic xmlns:pic="http://schemas.openxmlformats.org/drawingml/2006/picture">
+                        <pic:nvPicPr>
+                          <pic:cNvPr id="33" name="Picture 33"/>
+                          <pic:cNvPicPr>
+                            <a:picLocks noChangeAspect="1"/>
+                          </pic:cNvPicPr>
+                        </pic:nvPicPr>
+                        <pic:blipFill>
+                          <a:blip r:embed="rId8">
+                            <a:extLst>
+                              <a:ext uri="{28A0092B-C50C-407E-A947-70E740481C1C}">
+                                <a14:useLocalDpi xmlns:a14="http://schemas.microsoft.com/office/drawing/2010/main" val="0"/>
+                              </a:ext>
+                            </a:extLst>
+                          </a:blip>
+                          <a:stretch>
+                            <a:fillRect/>
+                          </a:stretch>
+                        </pic:blipFill>
+                        <pic:spPr>
+                          <a:xfrm>
+                            <a:off x="776976" y="10571"/>
+                            <a:ext cx="615950" cy="5047615"/>
+                          </a:xfrm>
+                          <a:prstGeom prst="rect">
+                            <a:avLst/>
+                          </a:prstGeom>
+                        </pic:spPr>
+                      </pic:pic>
+                      <pic:pic xmlns:pic="http://schemas.openxmlformats.org/drawingml/2006/picture">
+                        <pic:nvPicPr>
+                          <pic:cNvPr id="35" name="Picture 35"/>
+                          <pic:cNvPicPr>
+                            <a:picLocks noChangeAspect="1"/>
+                          </pic:cNvPicPr>
+                        </pic:nvPicPr>
+                        <pic:blipFill>
+                          <a:blip r:embed="rId9">
+                            <a:extLst>
+                              <a:ext uri="{28A0092B-C50C-407E-A947-70E740481C1C}">
+                                <a14:useLocalDpi xmlns:a14="http://schemas.microsoft.com/office/drawing/2010/main" val="0"/>
+                              </a:ext>
+                            </a:extLst>
+                          </a:blip>
+                          <a:stretch>
+                            <a:fillRect/>
+                          </a:stretch>
+                        </pic:blipFill>
+                        <pic:spPr>
+                          <a:xfrm>
+                            <a:off x="2299214" y="0"/>
+                            <a:ext cx="546100" cy="5078730"/>
+                          </a:xfrm>
+                          <a:prstGeom prst="rect">
+                            <a:avLst/>
+                          </a:prstGeom>
+                        </pic:spPr>
+                      </pic:pic>
+                      <pic:pic xmlns:pic="http://schemas.openxmlformats.org/drawingml/2006/picture">
+                        <pic:nvPicPr>
+                          <pic:cNvPr id="36" name="Picture 36"/>
+                          <pic:cNvPicPr>
+                            <a:picLocks noChangeAspect="1"/>
+                          </pic:cNvPicPr>
+                        </pic:nvPicPr>
+                        <pic:blipFill>
+                          <a:blip r:embed="rId10">
+                            <a:extLst>
+                              <a:ext uri="{28A0092B-C50C-407E-A947-70E740481C1C}">
+                                <a14:useLocalDpi xmlns:a14="http://schemas.microsoft.com/office/drawing/2010/main" val="0"/>
+                              </a:ext>
+                            </a:extLst>
+                          </a:blip>
+                          <a:stretch>
+                            <a:fillRect/>
+                          </a:stretch>
+                        </pic:blipFill>
+                        <pic:spPr>
+                          <a:xfrm>
+                            <a:off x="2944051" y="0"/>
+                            <a:ext cx="635000" cy="5095240"/>
+                          </a:xfrm>
+                          <a:prstGeom prst="rect">
+                            <a:avLst/>
+                          </a:prstGeom>
+                        </pic:spPr>
+                      </pic:pic>
+                      <pic:pic xmlns:pic="http://schemas.openxmlformats.org/drawingml/2006/picture">
+                        <pic:nvPicPr>
+                          <pic:cNvPr id="37" name="Picture 37"/>
+                          <pic:cNvPicPr>
+                            <a:picLocks noChangeAspect="1"/>
+                          </pic:cNvPicPr>
+                        </pic:nvPicPr>
+                        <pic:blipFill>
+                          <a:blip r:embed="rId11">
+                            <a:extLst>
+                              <a:ext uri="{28A0092B-C50C-407E-A947-70E740481C1C}">
+                                <a14:useLocalDpi xmlns:a14="http://schemas.microsoft.com/office/drawing/2010/main" val="0"/>
+                              </a:ext>
+                            </a:extLst>
+                          </a:blip>
+                          <a:stretch>
+                            <a:fillRect/>
+                          </a:stretch>
+                        </pic:blipFill>
+                        <pic:spPr>
+                          <a:xfrm>
+                            <a:off x="3726312" y="0"/>
+                            <a:ext cx="679450" cy="5057775"/>
+                          </a:xfrm>
+                          <a:prstGeom prst="rect">
+                            <a:avLst/>
+                          </a:prstGeom>
+                        </pic:spPr>
+                      </pic:pic>
+                      <pic:pic xmlns:pic="http://schemas.openxmlformats.org/drawingml/2006/picture">
+                        <pic:nvPicPr>
+                          <pic:cNvPr id="38" name="Picture 38"/>
+                          <pic:cNvPicPr>
+                            <a:picLocks noChangeAspect="1"/>
+                          </pic:cNvPicPr>
+                        </pic:nvPicPr>
+                        <pic:blipFill>
+                          <a:blip r:embed="rId12">
+                            <a:extLst>
+                              <a:ext uri="{28A0092B-C50C-407E-A947-70E740481C1C}">
+                                <a14:useLocalDpi xmlns:a14="http://schemas.microsoft.com/office/drawing/2010/main" val="0"/>
+                              </a:ext>
+                            </a:extLst>
+                          </a:blip>
+                          <a:stretch>
+                            <a:fillRect/>
+                          </a:stretch>
+                        </pic:blipFill>
+                        <pic:spPr>
+                          <a:xfrm>
+                            <a:off x="4587857" y="31713"/>
+                            <a:ext cx="622300" cy="5026025"/>
+                          </a:xfrm>
+                          <a:prstGeom prst="rect">
+                            <a:avLst/>
+                          </a:prstGeom>
+                        </pic:spPr>
+                      </pic:pic>
+                    </wpg:wgp>
+                  </a:graphicData>
+                </a:graphic>
+              </wp:anchor>
+            </w:drawing>
+          </mc:Choice>
+          <mc:Fallback>
+            <w:pict>
+              <v:group w14:anchorId="39112D64" id="Group 39" o:spid="_x0000_s1026" style="position:absolute;margin-left:-12.95pt;margin-top:24.9pt;width:410.2pt;height:401.2pt;z-index:251680768" coordsize="52101,50952" o:gfxdata="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">
+                <v:shapetype id="_x0000_t75" coordsize="21600,21600" o:spt="75" o:preferrelative="t" path="m@4@5l@4@11@9@11@9@5xe" filled="f" stroked="f">
+                  <v:stroke joinstyle="miter"/>
+                  <v:formulas>
+                    <v:f eqn="if lineDrawn pixelLineWidth 0"/>
+                    <v:f eqn="sum @0 1 0"/>
+                    <v:f eqn="sum 0 0 @1"/>
+                    <v:f eqn="prod @2 1 2"/>
+                    <v:f eqn="prod @3 21600 pixelWidth"/>
+                    <v:f eqn="prod @3 21600 pixelHeight"/>
+                    <v:f eqn="sum @0 0 1"/>
+                    <v:f eqn="prod @6 1 2"/>
+                    <v:f eqn="prod @7 21600 pixelWidth"/>
+                    <v:f eqn="sum @8 21600 0"/>
+                    <v:f eqn="prod @7 21600 pixelHeight"/>
+                    <v:f eqn="sum @10 21600 0"/>
+                  </v:formulas>
+                  <v:path o:extrusionok="f" gradientshapeok="t" o:connecttype="rect"/>
+                  <o:lock v:ext="edit" aspectratio="t"/>
+                </v:shapetype>
+                <v:shape id="Picture 32" o:spid="_x0000_s1027" type="#_x0000_t75" style="position:absolute;top:687;width:6413;height:50101;visibility:visible;mso-wrap-style:square" o:gfxdata="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">
+                  <v:imagedata r:id="rId13" o:title=""/>
+                  <v:path arrowok="t"/>
+                </v:shape>
+                <v:shape id="Picture 34" o:spid="_x0000_s1028" type="#_x0000_t75" style="position:absolute;left:15592;width:6477;height:50634;visibility:visible;mso-wrap-style:square" o:gfxdata="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">
+                  <v:imagedata r:id="rId14" o:title=""/>
+                  <v:path arrowok="t"/>
+                </v:shape>
+                <v:shape id="Picture 33" o:spid="_x0000_s1029" type="#_x0000_t75" style="position:absolute;left:7769;top:105;width:6160;height:50476;visibility:visible;mso-wrap-style:square" o:gfxdata="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">
+                  <v:imagedata r:id="rId15" o:title=""/>
+                  <v:path arrowok="t"/>
+                </v:shape>
+                <v:shape id="Picture 35" o:spid="_x0000_s1030" type="#_x0000_t75" style="position:absolute;left:22992;width:5461;height:50787;visibility:visible;mso-wrap-style:square" o:gfxdata="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">
+                  <v:imagedata r:id="rId16" o:title=""/>
+                  <v:path arrowok="t"/>
+                </v:shape>
+                <v:shape id="Picture 36" o:spid="_x0000_s1031" type="#_x0000_t75" style="position:absolute;left:29440;width:6350;height:50952;visibility:visible;mso-wrap-style:square" o:gfxdata="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">
+                  <v:imagedata r:id="rId17" o:title=""/>
+                  <v:path arrowok="t"/>
+                </v:shape>
+                <v:shape id="Picture 37" o:spid="_x0000_s1032" type="#_x0000_t75" style="position:absolute;left:37263;width:6794;height:50577;visibility:visible;mso-wrap-style:square" o:gfxdata="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">
+                  <v:imagedata r:id="rId18" o:title=""/>
+                  <v:path arrowok="t"/>
+                </v:shape>
+                <v:shape id="Picture 38" o:spid="_x0000_s1033" type="#_x0000_t75" style="position:absolute;left:45878;top:317;width:6223;height:50260;visibility:visible;mso-wrap-style:square" o:gfxdata="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">
+                  <v:imagedata r:id="rId19" o:title=""/>
+                  <v:path arrowok="t"/>
+                </v:shape>
+                <w10:wrap type="topAndBottom"/>
+              </v:group>
+            </w:pict>
+          </mc:Fallback>
+        </mc:AlternateContent>
+      </w:r>
+      <w:r>
+        <w:rPr>
+          <w:noProof/>
+        </w:rPr>
+        <mc:AlternateContent>
+          <mc:Choice Requires="wps">
+            <w:drawing>
+              <wp:anchor distT="0" distB="0" distL="114300" distR="114300" simplePos="0" relativeHeight="251682816" behindDoc="0" locked="0" layoutInCell="1" allowOverlap="1" wp14:anchorId="702F34DD" wp14:editId="5E0BE33E">
+                <wp:simplePos x="0" y="0"/>
+                <wp:positionH relativeFrom="column">
+                  <wp:posOffset>-164465</wp:posOffset>
+                </wp:positionH>
+                <wp:positionV relativeFrom="paragraph">
+                  <wp:posOffset>5437505</wp:posOffset>
+                </wp:positionV>
+                <wp:extent cx="5209540" cy="635"/>
+                <wp:effectExtent l="0" t="0" r="0" b="0"/>
+                <wp:wrapTopAndBottom/>
+                <wp:docPr id="1" name="Text Box 1"/>
+                <wp:cNvGraphicFramePr/>
+                <a:graphic xmlns:a="http://schemas.openxmlformats.org/drawingml/2006/main">
+                  <a:graphicData uri="http://schemas.microsoft.com/office/word/2010/wordprocessingShape">
+                    <wps:wsp>
+                      <wps:cNvSpPr txBox="1"/>
+                      <wps:spPr>
+                        <a:xfrm>
+                          <a:off x="0" y="0"/>
+                          <a:ext cx="5209540" cy="635"/>
+                        </a:xfrm>
+                        <a:prstGeom prst="rect">
+                          <a:avLst/>
+                        </a:prstGeom>
+                        <a:solidFill>
+                          <a:prstClr val="white"/>
+                        </a:solidFill>
+                        <a:ln>
+                          <a:noFill/>
+                        </a:ln>
+                        <a:effectLst/>
+                      </wps:spPr>
+                      <wps:txbx>
+                        <w:txbxContent>
+                          <w:p>
+                            <w:pPr>
+                              <w:pStyle w:val="Caption"/>
+                              <w:rPr>
+                                <w:noProof/>
+                              </w:rPr>
+                            </w:pPr>
+                            <w:r>
+                              <w:t xml:space="preserve">Figure </w:t>
+                            </w:r>
+                            <w:r>
+                              <w:fldChar w:fldCharType="begin"/>
+                            </w:r>
+                            <w:r>
+                              <w:instrText xml:space="preserve"> SEQ Figure \* ARABIC </w:instrText>
+                            </w:r>
+                            <w:r>
+                              <w:fldChar w:fldCharType="separate"/>
+                            </w:r>
+                            <w:r>
+                              <w:rPr>
+                                <w:noProof/>
+                              </w:rPr>
+                              <w:t>1</w:t>
+                            </w:r>
+                            <w:r>
+                              <w:fldChar w:fldCharType="end"/>
+                            </w:r>
+                            <w:r>
+                              <w:t>. The first half of sequences of DFS</w:t>
+                            </w:r>
+                          </w:p>
+                        </w:txbxContent>
+                      </wps:txbx>
+                      <wps:bodyPr rot="0" spcFirstLastPara="0" vertOverflow="overflow" horzOverflow="overflow" vert="horz" wrap="square" lIns="0" tIns="0" rIns="0" bIns="0" numCol="1" spcCol="0" rtlCol="0" fromWordArt="0" anchor="t" anchorCtr="0" forceAA="0" compatLnSpc="1">
+                        <a:prstTxWarp prst="textNoShape">
+                          <a:avLst/>
+                        </a:prstTxWarp>
+                        <a:spAutoFit/>
+                      </wps:bodyPr>
+                    </wps:wsp>
+                  </a:graphicData>
+                </a:graphic>
+              </wp:anchor>
+            </w:drawing>
+          </mc:Choice>
+          <mc:Fallback>
+            <w:pict>
+              <v:shapetype w14:anchorId="702F34DD" id="_x0000_t202" coordsize="21600,21600" o:spt="202" path="m,l,21600r21600,l21600,xe">
+                <v:stroke joinstyle="miter"/>
+                <v:path gradientshapeok="t" o:connecttype="rect"/>
+              </v:shapetype>
+              <v:shape id="Text Box 1" o:spid="_x0000_s1026" type="#_x0000_t202" style="position:absolute;margin-left:-12.95pt;margin-top:428.15pt;width:410.2pt;height:.05pt;z-index:251682816;visibility:visible;mso-wrap-style:square;mso-wrap-distance-left:9pt;mso-wrap-distance-top:0;mso-wrap-distance-right:9pt;mso-wrap-distance-bottom:0;mso-position-horizontal:absolute;mso-position-horizontal-relative:text;mso-position-vertical:absolute;mso-position-vertical-relative:text;v-text-anchor:top" o:gfxdata="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" stroked="f">
+                <v:textbox style="mso-fit-shape-to-text:t" inset="0,0,0,0">
+                  <w:txbxContent>
+                    <w:p>
+                      <w:pPr>
+                        <w:pStyle w:val="Caption"/>
+                        <w:rPr>
+                          <w:noProof/>
+                        </w:rPr>
+                      </w:pPr>
+                      <w:r>
+                        <w:t xml:space="preserve">Figure </w:t>
+                      </w:r>
+                      <w:r>
+                        <w:fldChar w:fldCharType="begin"/>
+                      </w:r>
+                      <w:r>
+                        <w:instrText xml:space="preserve"> SEQ Figure \* ARABIC </w:instrText>
+                      </w:r>
+                      <w:r>
+                        <w:fldChar w:fldCharType="separate"/>
+                      </w:r>
+                      <w:r>
+                        <w:rPr>
+                          <w:noProof/>
+                        </w:rPr>
+                        <w:t>1</w:t>
+                      </w:r>
+                      <w:r>
+                        <w:fldChar w:fldCharType="end"/>
+                      </w:r>
+                      <w:r>
+                        <w:t>. The first half of sequences of DFS</w:t>
+                      </w:r>
+                    </w:p>
+                  </w:txbxContent>
+                </v:textbox>
+                <w10:wrap type="topAndBottom"/>
+              </v:shape>
+            </w:pict>
+          </mc:Fallback>
+        </mc:AlternateContent>
+      </w:r>
+      <w:r>
+        <w:t>Part 3 DFS: (Sequence Puzzle from initial to the goal state)</w:t>
+      </w:r>
+      <w:r>
+        <w:t xml:space="preserve"> From </w:t>
+      </w:r>
+      <w:r>
+        <w:rPr>
+          <w:b/>
+          <w:u w:val="single"/>
+        </w:rPr>
+        <w:t>Top to bot, left to right</w:t>
+      </w:r>
+    </w:p>
+    <w:p/>
+    <w:p/>
+    <w:p/>
+    <w:p/>
+    <w:p/>
+    <w:p/>
+    <w:p/>
+    <w:p/>
+    <w:p/>
+    <w:p>
+      <w:r>
+        <w:rPr>
+          <w:noProof/>
+        </w:rPr>
+        <w:lastRenderedPageBreak/>
+        <mc:AlternateContent>
+          <mc:Choice Requires="wps">
+            <w:drawing>
+              <wp:anchor distT="0" distB="0" distL="114300" distR="114300" simplePos="0" relativeHeight="251693056" behindDoc="0" locked="0" layoutInCell="1" allowOverlap="1" wp14:anchorId="4003E651" wp14:editId="70A788F0">
+                <wp:simplePos x="0" y="0"/>
+                <wp:positionH relativeFrom="column">
+                  <wp:posOffset>-1905</wp:posOffset>
+                </wp:positionH>
+                <wp:positionV relativeFrom="paragraph">
+                  <wp:posOffset>5702300</wp:posOffset>
+                </wp:positionV>
+                <wp:extent cx="4838700" cy="635"/>
+                <wp:effectExtent l="0" t="0" r="0" b="0"/>
+                <wp:wrapTopAndBottom/>
+                <wp:docPr id="49" name="Text Box 49"/>
+                <wp:cNvGraphicFramePr/>
+                <a:graphic xmlns:a="http://schemas.openxmlformats.org/drawingml/2006/main">
+                  <a:graphicData uri="http://schemas.microsoft.com/office/word/2010/wordprocessingShape">
+                    <wps:wsp>
+                      <wps:cNvSpPr txBox="1"/>
+                      <wps:spPr>
+                        <a:xfrm>
+                          <a:off x="0" y="0"/>
+                          <a:ext cx="4838700" cy="635"/>
+                        </a:xfrm>
+                        <a:prstGeom prst="rect">
+                          <a:avLst/>
+                        </a:prstGeom>
+                        <a:solidFill>
+                          <a:prstClr val="white"/>
+                        </a:solidFill>
+                        <a:ln>
+                          <a:noFill/>
+                        </a:ln>
+                        <a:effectLst/>
+                      </wps:spPr>
+                      <wps:txbx>
+                        <w:txbxContent>
+                          <w:p>
+                            <w:pPr>
+                              <w:pStyle w:val="Caption"/>
+                              <w:rPr>
+                                <w:noProof/>
+                              </w:rPr>
+                            </w:pPr>
+                            <w:r>
+                              <w:t xml:space="preserve">Figure </w:t>
+                            </w:r>
+                            <w:r>
+                              <w:fldChar w:fldCharType="begin"/>
+                            </w:r>
+                            <w:r>
+                              <w:instrText xml:space="preserve"> SEQ Figure \* ARABIC </w:instrText>
+                            </w:r>
+                            <w:r>
+                              <w:fldChar w:fldCharType="separate"/>
+                            </w:r>
+                            <w:r>
+                              <w:rPr>
+                                <w:noProof/>
+                              </w:rPr>
+                              <w:t>2</w:t>
+                            </w:r>
+                            <w:r>
+                              <w:fldChar w:fldCharType="end"/>
+                            </w:r>
+                            <w:r>
+                              <w:t>. The second half sequences of DFS</w:t>
+                            </w:r>
+                          </w:p>
+                        </w:txbxContent>
+                      </wps:txbx>
+                      <wps:bodyPr rot="0" spcFirstLastPara="0" vertOverflow="overflow" horzOverflow="overflow" vert="horz" wrap="square" lIns="0" tIns="0" rIns="0" bIns="0" numCol="1" spcCol="0" rtlCol="0" fromWordArt="0" anchor="t" anchorCtr="0" forceAA="0" compatLnSpc="1">
+                        <a:prstTxWarp prst="textNoShape">
+                          <a:avLst/>
+                        </a:prstTxWarp>
+                        <a:spAutoFit/>
+                      </wps:bodyPr>
+                    </wps:wsp>
+                  </a:graphicData>
+                </a:graphic>
+              </wp:anchor>
+            </w:drawing>
+          </mc:Choice>
+          <mc:Fallback>
+            <w:pict>
+              <v:shape w14:anchorId="4003E651" id="Text Box 49" o:spid="_x0000_s1027" type="#_x0000_t202" style="position:absolute;margin-left:-.15pt;margin-top:449pt;width:381pt;height:.05pt;z-index:251693056;visibility:visible;mso-wrap-style:square;mso-wrap-distance-left:9pt;mso-wrap-distance-top:0;mso-wrap-distance-right:9pt;mso-wrap-distance-bottom:0;mso-position-horizontal:absolute;mso-position-horizontal-relative:text;mso-position-vertical:absolute;mso-position-vertical-relative:text;v-text-anchor:top" o:gfxdata="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" stroked="f">
+                <v:textbox style="mso-fit-shape-to-text:t" inset="0,0,0,0">
+                  <w:txbxContent>
+                    <w:p>
+                      <w:pPr>
+                        <w:pStyle w:val="Caption"/>
+                        <w:rPr>
+                          <w:noProof/>
+                        </w:rPr>
+                      </w:pPr>
+                      <w:r>
+                        <w:t xml:space="preserve">Figure </w:t>
+                      </w:r>
+                      <w:r>
+                        <w:fldChar w:fldCharType="begin"/>
+                      </w:r>
+                      <w:r>
+                        <w:instrText xml:space="preserve"> SEQ Figure \* ARABIC </w:instrText>
+                      </w:r>
+                      <w:r>
+                        <w:fldChar w:fldCharType="separate"/>
+                      </w:r>
+                      <w:r>
+                        <w:rPr>
+                          <w:noProof/>
+                        </w:rPr>
+                        <w:t>2</w:t>
+                      </w:r>
+                      <w:r>
+                        <w:fldChar w:fldCharType="end"/>
+                      </w:r>
+                      <w:r>
+                        <w:t>. The second half sequences of DFS</w:t>
+                      </w:r>
+                    </w:p>
+                  </w:txbxContent>
+                </v:textbox>
+                <w10:wrap type="topAndBottom"/>
+              </v:shape>
+            </w:pict>
+          </mc:Fallback>
+        </mc:AlternateContent>
+      </w:r>
+      <w:r>
+        <w:rPr>
+          <w:noProof/>
+        </w:rPr>
+        <mc:AlternateContent>
+          <mc:Choice Requires="wpg">
+            <w:drawing>
+              <wp:anchor distT="0" distB="0" distL="114300" distR="114300" simplePos="0" relativeHeight="251691008" behindDoc="0" locked="0" layoutInCell="1" allowOverlap="1">
+                <wp:simplePos x="0" y="0"/>
+                <wp:positionH relativeFrom="column">
+                  <wp:posOffset>-1905</wp:posOffset>
+                </wp:positionH>
+                <wp:positionV relativeFrom="paragraph">
+                  <wp:posOffset>0</wp:posOffset>
+                </wp:positionV>
+                <wp:extent cx="4838700" cy="5645150"/>
+                <wp:effectExtent l="0" t="0" r="0" b="0"/>
+                <wp:wrapTopAndBottom/>
+                <wp:docPr id="48" name="Group 48"/>
+                <wp:cNvGraphicFramePr/>
+                <a:graphic xmlns:a="http://schemas.openxmlformats.org/drawingml/2006/main">
+                  <a:graphicData uri="http://schemas.microsoft.com/office/word/2010/wordprocessingGroup">
+                    <wpg:wgp>
+                      <wpg:cNvGrpSpPr/>
+                      <wpg:grpSpPr>
+                        <a:xfrm>
+                          <a:off x="0" y="0"/>
+                          <a:ext cx="4838700" cy="5645150"/>
+                          <a:chOff x="0" y="0"/>
+                          <a:chExt cx="4839030" cy="5645150"/>
+                        </a:xfrm>
+                      </wpg:grpSpPr>
+                      <pic:pic xmlns:pic="http://schemas.openxmlformats.org/drawingml/2006/picture">
+                        <pic:nvPicPr>
+                          <pic:cNvPr id="41" name="Picture 41"/>
+                          <pic:cNvPicPr>
+                            <a:picLocks noChangeAspect="1"/>
+                          </pic:cNvPicPr>
+                        </pic:nvPicPr>
+                        <pic:blipFill>
+                          <a:blip r:embed="rId20">
+                            <a:extLst>
+                              <a:ext uri="{28A0092B-C50C-407E-A947-70E740481C1C}">
+                                <a14:useLocalDpi xmlns:a14="http://schemas.microsoft.com/office/drawing/2010/main" val="0"/>
+                              </a:ext>
+                            </a:extLst>
+                          </a:blip>
+                          <a:stretch>
+                            <a:fillRect/>
+                          </a:stretch>
+                        </pic:blipFill>
+                        <pic:spPr>
+                          <a:xfrm>
+                            <a:off x="0" y="0"/>
+                            <a:ext cx="577850" cy="5607050"/>
+                          </a:xfrm>
+                          <a:prstGeom prst="rect">
+                            <a:avLst/>
+                          </a:prstGeom>
+                        </pic:spPr>
+                      </pic:pic>
+                      <pic:pic xmlns:pic="http://schemas.openxmlformats.org/drawingml/2006/picture">
+                        <pic:nvPicPr>
+                          <pic:cNvPr id="42" name="Picture 42"/>
+                          <pic:cNvPicPr>
+                            <a:picLocks noChangeAspect="1"/>
+                          </pic:cNvPicPr>
+                        </pic:nvPicPr>
+                        <pic:blipFill>
+                          <a:blip r:embed="rId21">
+                            <a:extLst>
+                              <a:ext uri="{28A0092B-C50C-407E-A947-70E740481C1C}">
+                                <a14:useLocalDpi xmlns:a14="http://schemas.microsoft.com/office/drawing/2010/main" val="0"/>
+                              </a:ext>
+                            </a:extLst>
+                          </a:blip>
+                          <a:stretch>
+                            <a:fillRect/>
+                          </a:stretch>
+                        </pic:blipFill>
+                        <pic:spPr>
+                          <a:xfrm>
+                            <a:off x="665979" y="0"/>
+                            <a:ext cx="565150" cy="5588000"/>
+                          </a:xfrm>
+                          <a:prstGeom prst="rect">
+                            <a:avLst/>
+                          </a:prstGeom>
+                        </pic:spPr>
+                      </pic:pic>
+                      <pic:pic xmlns:pic="http://schemas.openxmlformats.org/drawingml/2006/picture">
+                        <pic:nvPicPr>
+                          <pic:cNvPr id="43" name="Picture 43"/>
+                          <pic:cNvPicPr>
+                            <a:picLocks noChangeAspect="1"/>
+                          </pic:cNvPicPr>
+                        </pic:nvPicPr>
+                        <pic:blipFill>
+                          <a:blip r:embed="rId22">
+                            <a:extLst>
+                              <a:ext uri="{28A0092B-C50C-407E-A947-70E740481C1C}">
+                                <a14:useLocalDpi xmlns:a14="http://schemas.microsoft.com/office/drawing/2010/main" val="0"/>
+                              </a:ext>
+                            </a:extLst>
+                          </a:blip>
+                          <a:stretch>
+                            <a:fillRect/>
+                          </a:stretch>
+                        </pic:blipFill>
+                        <pic:spPr>
+                          <a:xfrm>
+                            <a:off x="1331958" y="0"/>
+                            <a:ext cx="685800" cy="5645150"/>
+                          </a:xfrm>
+                          <a:prstGeom prst="rect">
+                            <a:avLst/>
+                          </a:prstGeom>
+                        </pic:spPr>
+                      </pic:pic>
+                      <pic:pic xmlns:pic="http://schemas.openxmlformats.org/drawingml/2006/picture">
+                        <pic:nvPicPr>
+                          <pic:cNvPr id="44" name="Picture 44"/>
+                          <pic:cNvPicPr>
+                            <a:picLocks noChangeAspect="1"/>
+                          </pic:cNvPicPr>
+                        </pic:nvPicPr>
+                        <pic:blipFill>
+                          <a:blip r:embed="rId23">
+                            <a:extLst>
+                              <a:ext uri="{28A0092B-C50C-407E-A947-70E740481C1C}">
+                                <a14:useLocalDpi xmlns:a14="http://schemas.microsoft.com/office/drawing/2010/main" val="0"/>
+                              </a:ext>
+                            </a:extLst>
+                          </a:blip>
+                          <a:stretch>
+                            <a:fillRect/>
+                          </a:stretch>
+                        </pic:blipFill>
+                        <pic:spPr>
+                          <a:xfrm>
+                            <a:off x="2114219" y="0"/>
+                            <a:ext cx="584200" cy="5632450"/>
+                          </a:xfrm>
+                          <a:prstGeom prst="rect">
+                            <a:avLst/>
+                          </a:prstGeom>
+                        </pic:spPr>
+                      </pic:pic>
+                      <pic:pic xmlns:pic="http://schemas.openxmlformats.org/drawingml/2006/picture">
+                        <pic:nvPicPr>
+                          <pic:cNvPr id="45" name="Picture 45"/>
+                          <pic:cNvPicPr>
+                            <a:picLocks noChangeAspect="1"/>
+                          </pic:cNvPicPr>
+                        </pic:nvPicPr>
+                        <pic:blipFill>
+                          <a:blip r:embed="rId24">
+                            <a:extLst>
+                              <a:ext uri="{28A0092B-C50C-407E-A947-70E740481C1C}">
+                                <a14:useLocalDpi xmlns:a14="http://schemas.microsoft.com/office/drawing/2010/main" val="0"/>
+                              </a:ext>
+                            </a:extLst>
+                          </a:blip>
+                          <a:stretch>
+                            <a:fillRect/>
+                          </a:stretch>
+                        </pic:blipFill>
+                        <pic:spPr>
+                          <a:xfrm>
+                            <a:off x="2801341" y="0"/>
+                            <a:ext cx="698500" cy="5613400"/>
+                          </a:xfrm>
+                          <a:prstGeom prst="rect">
+                            <a:avLst/>
+                          </a:prstGeom>
+                        </pic:spPr>
+                      </pic:pic>
+                      <pic:pic xmlns:pic="http://schemas.openxmlformats.org/drawingml/2006/picture">
+                        <pic:nvPicPr>
+                          <pic:cNvPr id="46" name="Picture 46"/>
+                          <pic:cNvPicPr>
+                            <a:picLocks noChangeAspect="1"/>
+                          </pic:cNvPicPr>
+                        </pic:nvPicPr>
+                        <pic:blipFill>
+                          <a:blip r:embed="rId25">
+                            <a:extLst>
+                              <a:ext uri="{28A0092B-C50C-407E-A947-70E740481C1C}">
+                                <a14:useLocalDpi xmlns:a14="http://schemas.microsoft.com/office/drawing/2010/main" val="0"/>
+                              </a:ext>
+                            </a:extLst>
+                          </a:blip>
+                          <a:stretch>
+                            <a:fillRect/>
+                          </a:stretch>
+                        </pic:blipFill>
+                        <pic:spPr>
+                          <a:xfrm>
+                            <a:off x="3599459" y="0"/>
+                            <a:ext cx="596900" cy="5619750"/>
+                          </a:xfrm>
+                          <a:prstGeom prst="rect">
+                            <a:avLst/>
+                          </a:prstGeom>
+                        </pic:spPr>
+                      </pic:pic>
+                      <pic:pic xmlns:pic="http://schemas.openxmlformats.org/drawingml/2006/picture">
+                        <pic:nvPicPr>
+                          <pic:cNvPr id="47" name="Picture 47"/>
+                          <pic:cNvPicPr>
+                            <a:picLocks noChangeAspect="1"/>
+                          </pic:cNvPicPr>
+                        </pic:nvPicPr>
+                        <pic:blipFill>
+                          <a:blip r:embed="rId26">
+                            <a:extLst>
+                              <a:ext uri="{28A0092B-C50C-407E-A947-70E740481C1C}">
+                                <a14:useLocalDpi xmlns:a14="http://schemas.microsoft.com/office/drawing/2010/main" val="0"/>
+                              </a:ext>
+                            </a:extLst>
+                          </a:blip>
+                          <a:stretch>
+                            <a:fillRect/>
+                          </a:stretch>
+                        </pic:blipFill>
+                        <pic:spPr>
+                          <a:xfrm>
+                            <a:off x="4286580" y="0"/>
+                            <a:ext cx="552450" cy="4152900"/>
+                          </a:xfrm>
+                          <a:prstGeom prst="rect">
+                            <a:avLst/>
+                          </a:prstGeom>
+                        </pic:spPr>
+                      </pic:pic>
+                    </wpg:wgp>
+                  </a:graphicData>
+                </a:graphic>
+              </wp:anchor>
+            </w:drawing>
+          </mc:Choice>
+          <mc:Fallback>
+            <w:pict>
+              <v:group w14:anchorId="31D9E27C" id="Group 48" o:spid="_x0000_s1026" style="position:absolute;margin-left:-.15pt;margin-top:0;width:381pt;height:444.5pt;z-index:251691008" coordsize="48390,56451" o:gfxdata="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">
+                <v:shape id="Picture 41" o:spid="_x0000_s1027" type="#_x0000_t75" style="position:absolute;width:5778;height:56070;visibility:visible;mso-wrap-style:square" o:gfxdata="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">
+                  <v:imagedata r:id="rId27" o:title=""/>
+                  <v:path arrowok="t"/>
+                </v:shape>
+                <v:shape id="Picture 42" o:spid="_x0000_s1028" type="#_x0000_t75" style="position:absolute;left:6659;width:5652;height:55880;visibility:visible;mso-wrap-style:square" o:gfxdata="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">
+                  <v:imagedata r:id="rId28" o:title=""/>
+                  <v:path arrowok="t"/>
+                </v:shape>
+                <v:shape id="Picture 43" o:spid="_x0000_s1029" type="#_x0000_t75" style="position:absolute;left:13319;width:6858;height:56451;visibility:visible;mso-wrap-style:square" o:gfxdata="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">
+                  <v:imagedata r:id="rId29" o:title=""/>
+                  <v:path arrowok="t"/>
+                </v:shape>
+                <v:shape id="Picture 44" o:spid="_x0000_s1030" type="#_x0000_t75" style="position:absolute;left:21142;width:5842;height:56324;visibility:visible;mso-wrap-style:square" o:gfxdata="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">
+                  <v:imagedata r:id="rId30" o:title=""/>
+                  <v:path arrowok="t"/>
+                </v:shape>
+                <v:shape id="Picture 45" o:spid="_x0000_s1031" type="#_x0000_t75" style="position:absolute;left:28013;width:6985;height:56134;visibility:visible;mso-wrap-style:square" o:gfxdata="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">
+                  <v:imagedata r:id="rId31" o:title=""/>
+                  <v:path arrowok="t"/>
+                </v:shape>
+                <v:shape id="Picture 46" o:spid="_x0000_s1032" type="#_x0000_t75" style="position:absolute;left:35994;width:5969;height:56197;visibility:visible;mso-wrap-style:square" o:gfxdata="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">
+                  <v:imagedata r:id="rId32" o:title=""/>
+                  <v:path arrowok="t"/>
+                </v:shape>
+                <v:shape id="Picture 47" o:spid="_x0000_s1033" type="#_x0000_t75" style="position:absolute;left:42865;width:5525;height:41529;visibility:visible;mso-wrap-style:square" o:gfxdata="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">
+                  <v:imagedata r:id="rId33" o:title=""/>
+                  <v:path arrowok="t"/>
+                </v:shape>
+                <w10:wrap type="topAndBottom"/>
+              </v:group>
+            </w:pict>
+          </mc:Fallback>
+        </mc:AlternateContent>
+      </w:r>
+      <w:r>
+        <w:t>And the total explored states number is 190.</w:t>
+      </w:r>
+    </w:p>
+    <w:p/>
+    <w:p/>
+    <w:p/>
+    <w:p/>
+    <w:p/>
+    <w:p/>
+    <w:p/>
+    <w:p>
+      <w:r>
+        <w:lastRenderedPageBreak/>
+        <w:t>Part 4 ID: (Sequence Puzzle from initial to the goal state)</w:t>
+      </w:r>
+    </w:p>
+    <w:p>
+      <w:r>
+        <w:rPr>
+          <w:noProof/>
+        </w:rPr>
+        <mc:AlternateContent>
+          <mc:Choice Requires="wps">
+            <w:drawing>
+              <wp:anchor distT="0" distB="0" distL="114300" distR="114300" simplePos="0" relativeHeight="251696128" behindDoc="0" locked="0" layoutInCell="1" allowOverlap="1" wp14:anchorId="2D5E0309" wp14:editId="0AA72878">
+                <wp:simplePos x="0" y="0"/>
+                <wp:positionH relativeFrom="column">
+                  <wp:posOffset>-1905</wp:posOffset>
+                </wp:positionH>
+                <wp:positionV relativeFrom="paragraph">
+                  <wp:posOffset>2088515</wp:posOffset>
+                </wp:positionV>
+                <wp:extent cx="4946650" cy="635"/>
+                <wp:effectExtent l="0" t="0" r="0" b="0"/>
+                <wp:wrapTopAndBottom/>
+                <wp:docPr id="51" name="Text Box 51"/>
+                <wp:cNvGraphicFramePr/>
+                <a:graphic xmlns:a="http://schemas.openxmlformats.org/drawingml/2006/main">
+                  <a:graphicData uri="http://schemas.microsoft.com/office/word/2010/wordprocessingShape">
+                    <wps:wsp>
+                      <wps:cNvSpPr txBox="1"/>
+                      <wps:spPr>
+                        <a:xfrm>
+                          <a:off x="0" y="0"/>
+                          <a:ext cx="4946650" cy="635"/>
+                        </a:xfrm>
+                        <a:prstGeom prst="rect">
+                          <a:avLst/>
+                        </a:prstGeom>
+                        <a:solidFill>
+                          <a:prstClr val="white"/>
+                        </a:solidFill>
+                        <a:ln>
+                          <a:noFill/>
+                        </a:ln>
+                        <a:effectLst/>
+                      </wps:spPr>
+                      <wps:txbx>
+                        <w:txbxContent>
+                          <w:p>
+                            <w:pPr>
+                              <w:pStyle w:val="Caption"/>
+                              <w:rPr>
+                                <w:noProof/>
+                              </w:rPr>
+                            </w:pPr>
+                            <w:r>
+                              <w:t xml:space="preserve">Figure </w:t>
+                            </w:r>
+                            <w:r>
+                              <w:fldChar w:fldCharType="begin"/>
+                            </w:r>
+                            <w:r>
+                              <w:instrText xml:space="preserve"> SEQ Figure \* ARABIC </w:instrText>
+                            </w:r>
+                            <w:r>
+                              <w:fldChar w:fldCharType="separate"/>
+                            </w:r>
+                            <w:r>
+                              <w:rPr>
+                                <w:noProof/>
+                              </w:rPr>
+                              <w:t>3</w:t>
+                            </w:r>
+                            <w:r>
+                              <w:fldChar w:fldCharType="end"/>
+                            </w:r>
+                            <w:r>
+                              <w:t>. ID</w:t>
+                            </w:r>
+                            <w:r>
+                              <w:t>S</w:t>
+                            </w:r>
+                            <w:r>
+                              <w:t xml:space="preserve"> result after stopped and finished at depth of 3</w:t>
+                            </w:r>
+                          </w:p>
+                        </w:txbxContent>
+                      </wps:txbx>
+                      <wps:bodyPr rot="0" spcFirstLastPara="0" vertOverflow="overflow" horzOverflow="overflow" vert="horz" wrap="square" lIns="0" tIns="0" rIns="0" bIns="0" numCol="1" spcCol="0" rtlCol="0" fromWordArt="0" anchor="t" anchorCtr="0" forceAA="0" compatLnSpc="1">
+                        <a:prstTxWarp prst="textNoShape">
+                          <a:avLst/>
+                        </a:prstTxWarp>
+                        <a:spAutoFit/>
+                      </wps:bodyPr>
+                    </wps:wsp>
+                  </a:graphicData>
+                </a:graphic>
+              </wp:anchor>
+            </w:drawing>
+          </mc:Choice>
+          <mc:Fallback>
+            <w:pict>
+              <v:shape w14:anchorId="2D5E0309" id="Text Box 51" o:spid="_x0000_s1028" type="#_x0000_t202" style="position:absolute;margin-left:-.15pt;margin-top:164.45pt;width:389.5pt;height:.05pt;z-index:251696128;visibility:visible;mso-wrap-style:square;mso-wrap-distance-left:9pt;mso-wrap-distance-top:0;mso-wrap-distance-right:9pt;mso-wrap-distance-bottom:0;mso-position-horizontal:absolute;mso-position-horizontal-relative:text;mso-position-vertical:absolute;mso-position-vertical-relative:text;v-text-anchor:top" o:gfxdata="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" stroked="f">
+                <v:textbox style="mso-fit-shape-to-text:t" inset="0,0,0,0">
+                  <w:txbxContent>
+                    <w:p>
+                      <w:pPr>
+                        <w:pStyle w:val="Caption"/>
+                        <w:rPr>
+                          <w:noProof/>
+                        </w:rPr>
+                      </w:pPr>
+                      <w:r>
+                        <w:t xml:space="preserve">Figure </w:t>
+                      </w:r>
+                      <w:r>
+                        <w:fldChar w:fldCharType="begin"/>
+                      </w:r>
+                      <w:r>
+                        <w:instrText xml:space="preserve"> SEQ Figure \* ARABIC </w:instrText>
+                      </w:r>
+                      <w:r>
+                        <w:fldChar w:fldCharType="separate"/>
+                      </w:r>
+                      <w:r>
+                        <w:rPr>
+                          <w:noProof/>
+                        </w:rPr>
+                        <w:t>3</w:t>
+                      </w:r>
+                      <w:r>
+                        <w:fldChar w:fldCharType="end"/>
+                      </w:r>
+                      <w:r>
+                        <w:t>. ID</w:t>
+                      </w:r>
+                      <w:r>
+                        <w:t>S</w:t>
+                      </w:r>
+                      <w:r>
+                        <w:t xml:space="preserve"> result after stopped and finished at depth of 3</w:t>
+                      </w:r>
+                    </w:p>
+                  </w:txbxContent>
+                </v:textbox>
+                <w10:wrap type="topAndBottom"/>
+              </v:shape>
+            </w:pict>
+          </mc:Fallback>
+        </mc:AlternateContent>
+      </w:r>
+      <w:r>
+        <w:rPr>
+          <w:noProof/>
+        </w:rPr>
+        <w:drawing>
+          <wp:anchor distT="0" distB="0" distL="114300" distR="114300" simplePos="0" relativeHeight="251694080" behindDoc="1" locked="0" layoutInCell="1" allowOverlap="1">
+            <wp:simplePos x="0" y="0"/>
+            <wp:positionH relativeFrom="column">
+              <wp:posOffset>-1905</wp:posOffset>
+            </wp:positionH>
+            <wp:positionV relativeFrom="paragraph">
+              <wp:posOffset>-635</wp:posOffset>
+            </wp:positionV>
+            <wp:extent cx="4946650" cy="2032000"/>
+            <wp:effectExtent l="0" t="0" r="6350" b="6350"/>
+            <wp:wrapTopAndBottom/>
+            <wp:docPr id="50" name="Picture 50"/>
+            <wp:cNvGraphicFramePr>
+              <a:graphicFrameLocks xmlns:a="http://schemas.openxmlformats.org/drawingml/2006/main" noChangeAspect="1"/>
+            </wp:cNvGraphicFramePr>
+            <a:graphic xmlns:a="http://schemas.openxmlformats.org/drawingml/2006/main">
+              <a:graphicData uri="http://schemas.openxmlformats.org/drawingml/2006/picture">
+                <pic:pic xmlns:pic="http://schemas.openxmlformats.org/drawingml/2006/picture">
+                  <pic:nvPicPr>
+                    <pic:cNvPr id="50" name="ID.PNG"/>
+                    <pic:cNvPicPr/>
+                  </pic:nvPicPr>
+                  <pic:blipFill>
+                    <a:blip r:embed="rId34">
+                      <a:extLst>
+                        <a:ext uri="{28A0092B-C50C-407E-A947-70E740481C1C}">
+                          <a14:useLocalDpi xmlns:a14="http://schemas.microsoft.com/office/drawing/2010/main" val="0"/>
+                        </a:ext>
+                      </a:extLst>
+                    </a:blip>
+                    <a:stretch>
+                      <a:fillRect/>
+                    </a:stretch>
+                  </pic:blipFill>
+                  <pic:spPr>
+                    <a:xfrm>
+                      <a:off x="0" y="0"/>
+                      <a:ext cx="4946650" cy="2032000"/>
+                    </a:xfrm>
+                    <a:prstGeom prst="rect">
+                      <a:avLst/>
+                    </a:prstGeom>
+                  </pic:spPr>
+                </pic:pic>
+              </a:graphicData>
+            </a:graphic>
+          </wp:anchor>
+        </w:drawing>
+      </w:r>
+      <w:r>
+        <w:t xml:space="preserve"> </w:t>
       </w:r>
     </w:p>
     <w:p>
@@ -114,25 +1260,7 @@
           <w:rPr>
             <w:rFonts w:ascii="Cambria Math" w:eastAsia="Cambria Math" w:hAnsi="Cambria Math" w:cs="Cambria Math"/>
           </w:rPr>
-          <m:t>New</m:t>
-        </m:r>
-        <m:r>
-          <m:rPr>
-            <m:sty m:val="bi"/>
-          </m:rPr>
-          <w:rPr>
-            <w:rFonts w:ascii="Cambria Math" w:eastAsia="Cambria Math" w:hAnsi="Cambria Math" w:cs="Cambria Math"/>
-          </w:rPr>
-          <m:t xml:space="preserve"> Min</m:t>
-        </m:r>
-        <m:r>
-          <m:rPr>
-            <m:sty m:val="bi"/>
-          </m:rPr>
-          <w:rPr>
-            <w:rFonts w:ascii="Cambria Math" w:eastAsia="Cambria Math" w:hAnsi="Cambria Math" w:cs="Cambria Math"/>
-          </w:rPr>
-          <m:t xml:space="preserve"> Cost=</m:t>
+          <m:t>New Min Cost=</m:t>
         </m:r>
         <m:nary>
           <m:naryPr>
@@ -206,7 +1334,7 @@
           <w:rPr>
             <w:rFonts w:ascii="Cambria Math" w:hAnsi="Cambria Math"/>
           </w:rPr>
-          <m:t xml:space="preserve">h1=Old Min </m:t>
+          <m:t>h</m:t>
         </m:r>
         <m:r>
           <m:rPr>
@@ -215,7 +1343,7 @@
           <w:rPr>
             <w:rFonts w:ascii="Cambria Math" w:hAnsi="Cambria Math"/>
           </w:rPr>
-          <m:t>Cost=n</m:t>
+          <m:t>1=Old Min Cost=n</m:t>
         </m:r>
       </m:oMath>
     </w:p>
@@ -291,7 +1419,7 @@
             <w:rPr>
               <w:rFonts w:ascii="Cambria Math" w:eastAsia="Cambria Math" w:hAnsi="Cambria Math" w:cs="Cambria Math"/>
             </w:rPr>
-            <m:t>h2=</m:t>
+            <m:t>h</m:t>
           </m:r>
           <m:r>
             <m:rPr>
@@ -300,25 +1428,7 @@
             <w:rPr>
               <w:rFonts w:ascii="Cambria Math" w:eastAsia="Cambria Math" w:hAnsi="Cambria Math" w:cs="Cambria Math"/>
             </w:rPr>
-            <m:t xml:space="preserve">New </m:t>
-          </m:r>
-          <m:r>
-            <m:rPr>
-              <m:sty m:val="bi"/>
-            </m:rPr>
-            <w:rPr>
-              <w:rFonts w:ascii="Cambria Math" w:eastAsia="Cambria Math" w:hAnsi="Cambria Math" w:cs="Cambria Math"/>
-            </w:rPr>
-            <m:t xml:space="preserve">Min </m:t>
-          </m:r>
-          <m:r>
-            <m:rPr>
-              <m:sty m:val="bi"/>
-            </m:rPr>
-            <w:rPr>
-              <w:rFonts w:ascii="Cambria Math" w:eastAsia="Cambria Math" w:hAnsi="Cambria Math" w:cs="Cambria Math"/>
-            </w:rPr>
-            <m:t>Cost=</m:t>
+            <m:t>2=New Min Cost=</m:t>
           </m:r>
           <m:nary>
             <m:naryPr>
@@ -405,9 +1515,1270 @@
       <w:r>
         <w:t xml:space="preserve">No, if the setup is not like the initial state and goal state shown on this question, but just need us to swap the top and bottom pile to get the goal state, then the actual cost will be 0.5, but the heuristic value will be 1 (bigger than 0.5). Thus the Manhattan distance value as heuristic value at this case will not be admissible. </w:t>
       </w:r>
+    </w:p>
+    <w:p/>
+    <w:p/>
+    <w:p/>
+    <w:p>
+      <w:r>
+        <w:lastRenderedPageBreak/>
+        <w:t>Question 2</w:t>
+      </w:r>
+    </w:p>
+    <w:p>
+      <w:pPr>
+        <w:pStyle w:val="ListParagraph"/>
+        <w:numPr>
+          <w:ilvl w:val="0"/>
+          <w:numId w:val="2"/>
+        </w:numPr>
+        <w:rPr>
+          <w:b/>
+        </w:rPr>
+      </w:pPr>
+      <w:r>
+        <w:rPr>
+          <w:b/>
+        </w:rPr>
+        <w:t>Example of ID much worse than DFS</w:t>
+      </w:r>
+    </w:p>
+    <w:p>
+      <w:pPr>
+        <w:pStyle w:val="ListParagraph"/>
+      </w:pPr>
+      <w:r>
+        <w:t>I</w:t>
+      </w:r>
+      <w:r>
+        <w:t>f the state space is</w:t>
+      </w:r>
+      <w:r>
+        <w:t xml:space="preserve"> a</w:t>
+      </w:r>
+      <w:r>
+        <w:t xml:space="preserve"> simple</w:t>
+      </w:r>
+      <w:r>
+        <w:t xml:space="preserve"> linked list </w:t>
+      </w:r>
+      <w:r>
+        <w:t xml:space="preserve">with size n, this will happen. </w:t>
+      </w:r>
+    </w:p>
+    <w:p>
+      <w:pPr>
+        <w:pStyle w:val="ListParagraph"/>
+        <w:numPr>
+          <w:ilvl w:val="0"/>
+          <w:numId w:val="4"/>
+        </w:numPr>
+      </w:pPr>
+      <w:r>
+        <w:t xml:space="preserve">With DFS, </w:t>
+      </w:r>
+      <w:r>
+        <w:t xml:space="preserve">the search will be simply go through n of linked nodes with a max time complicity of only </w:t>
+      </w:r>
+      <w:proofErr w:type="gramStart"/>
+      <w:r>
+        <w:t>O(</w:t>
+      </w:r>
+      <w:proofErr w:type="gramEnd"/>
+      <w:r>
+        <w:t>n).</w:t>
+      </w:r>
+    </w:p>
+    <w:p>
+      <w:pPr>
+        <w:pStyle w:val="ListParagraph"/>
+        <w:numPr>
+          <w:ilvl w:val="0"/>
+          <w:numId w:val="4"/>
+        </w:numPr>
+      </w:pPr>
+      <w:r>
+        <w:t xml:space="preserve">With IDS, </w:t>
+      </w:r>
+      <w:r>
+        <w:t xml:space="preserve">the total search cost will be 1 + 2 </w:t>
+      </w:r>
+      <w:proofErr w:type="gramStart"/>
+      <w:r>
+        <w:t>+ ....</w:t>
+      </w:r>
+      <w:proofErr w:type="gramEnd"/>
+      <w:r>
+        <w:t xml:space="preserve"> + n = </w:t>
+      </w:r>
+      <w:proofErr w:type="gramStart"/>
+      <w:r>
+        <w:t>O(</w:t>
+      </w:r>
+      <w:proofErr w:type="gramEnd"/>
+      <w:r>
+        <w:t>n^2) since it is a iterative type.</w:t>
+      </w:r>
+    </w:p>
+    <w:p>
+      <w:pPr>
+        <w:ind w:left="720"/>
+      </w:pPr>
+      <w:r>
+        <w:t>Thus in this case IDS is much worse than DFS</w:t>
+      </w:r>
+    </w:p>
+    <w:p>
+      <w:pPr>
+        <w:pStyle w:val="ListParagraph"/>
+      </w:pPr>
+    </w:p>
+    <w:p>
+      <w:pPr>
+        <w:pStyle w:val="ListParagraph"/>
+        <w:numPr>
+          <w:ilvl w:val="0"/>
+          <w:numId w:val="2"/>
+        </w:numPr>
+        <w:rPr>
+          <w:b/>
+        </w:rPr>
+      </w:pPr>
+      <w:r>
+        <w:rPr>
+          <w:b/>
+        </w:rPr>
+        <w:t>BFS is a special case of UCS</w:t>
+      </w:r>
+    </w:p>
+    <w:p>
+      <w:pPr>
+        <w:pStyle w:val="ListParagraph"/>
+      </w:pPr>
+      <w:r>
+        <w:t xml:space="preserve">Uniform Cost Search reduces to Breadth First Search when </w:t>
+      </w:r>
+      <w:r>
+        <w:t>the step cost is a unit cost (just like the question 1).</w:t>
+      </w:r>
+    </w:p>
+    <w:p>
+      <w:pPr>
+        <w:pStyle w:val="ListParagraph"/>
+      </w:pPr>
+    </w:p>
+    <w:p>
+      <w:pPr>
+        <w:pStyle w:val="ListParagraph"/>
+        <w:numPr>
+          <w:ilvl w:val="0"/>
+          <w:numId w:val="2"/>
+        </w:numPr>
+        <w:rPr>
+          <w:b/>
+        </w:rPr>
+      </w:pPr>
+      <w:proofErr w:type="spellStart"/>
+      <w:r>
+        <w:rPr>
+          <w:b/>
+        </w:rPr>
+        <w:t>DFS</w:t>
+      </w:r>
+      <w:proofErr w:type="spellEnd"/>
+      <w:r>
+        <w:rPr>
+          <w:b/>
+        </w:rPr>
+        <w:t xml:space="preserve"> is a special case of best-first tree search</w:t>
+      </w:r>
+    </w:p>
+    <w:p>
+      <w:pPr>
+        <w:pStyle w:val="ListParagraph"/>
+      </w:pPr>
+      <w:r>
+        <w:t xml:space="preserve">When the evaluation function </w:t>
+      </w:r>
+      <w:proofErr w:type="gramStart"/>
+      <w:r>
+        <w:t>f(</w:t>
+      </w:r>
+      <w:proofErr w:type="gramEnd"/>
+      <w:r>
+        <w:t>n) = -depth(n), the search behavior will be DFS.</w:t>
+      </w:r>
+    </w:p>
+    <w:p>
+      <w:pPr>
+        <w:pStyle w:val="ListParagraph"/>
+        <w:numPr>
+          <w:ilvl w:val="0"/>
+          <w:numId w:val="2"/>
+        </w:numPr>
+        <w:rPr>
+          <w:b/>
+        </w:rPr>
+      </w:pPr>
+      <w:r>
+        <w:rPr>
+          <w:b/>
+        </w:rPr>
+        <w:t>UCS is a special case of A*</w:t>
+      </w:r>
+    </w:p>
+    <w:p>
+      <w:pPr>
+        <w:pStyle w:val="ListParagraph"/>
+      </w:pPr>
+      <w:r>
+        <w:t>A*</w:t>
+      </w:r>
+      <w:r>
+        <w:t xml:space="preserve"> reduces to UCS when the heuristic </w:t>
+      </w:r>
+      <w:r>
+        <w:t xml:space="preserve">function </w:t>
+      </w:r>
+      <w:proofErr w:type="gramStart"/>
+      <w:r>
+        <w:t>h(</w:t>
+      </w:r>
+      <w:proofErr w:type="gramEnd"/>
+      <w:r>
+        <w:t>n) = 0 for all n.</w:t>
+      </w:r>
+    </w:p>
+    <w:p/>
+    <w:p/>
+    <w:p/>
+    <w:p/>
+    <w:p/>
+    <w:p/>
+    <w:p/>
+    <w:p/>
+    <w:p/>
+    <w:p/>
+    <w:p/>
+    <w:p/>
+    <w:p/>
+    <w:p/>
+    <w:p/>
+    <w:p/>
+    <w:p>
       <w:bookmarkStart w:id="0" w:name="_GoBack"/>
       <w:bookmarkEnd w:id="0"/>
-    </w:p>
+      <w:r>
+        <w:lastRenderedPageBreak/>
+        <w:t>Question 3</w:t>
+      </w:r>
+    </w:p>
+    <w:p>
+      <w:pPr>
+        <w:pStyle w:val="ListParagraph"/>
+        <w:numPr>
+          <w:ilvl w:val="0"/>
+          <w:numId w:val="1"/>
+        </w:numPr>
+        <w:rPr>
+          <w:b/>
+        </w:rPr>
+      </w:pPr>
+      <w:r>
+        <w:rPr>
+          <w:noProof/>
+        </w:rPr>
+        <w:drawing>
+          <wp:anchor distT="0" distB="0" distL="114300" distR="114300" simplePos="0" relativeHeight="251660288" behindDoc="0" locked="0" layoutInCell="1" allowOverlap="1" wp14:anchorId="62561E61" wp14:editId="1CD86421">
+            <wp:simplePos x="0" y="0"/>
+            <wp:positionH relativeFrom="column">
+              <wp:posOffset>-439306</wp:posOffset>
+            </wp:positionH>
+            <wp:positionV relativeFrom="paragraph">
+              <wp:posOffset>2048081</wp:posOffset>
+            </wp:positionV>
+            <wp:extent cx="2816860" cy="1674495"/>
+            <wp:effectExtent l="0" t="0" r="2540" b="1905"/>
+            <wp:wrapSquare wrapText="bothSides"/>
+            <wp:docPr id="15" name="Picture 15"/>
+            <wp:cNvGraphicFramePr>
+              <a:graphicFrameLocks xmlns:a="http://schemas.openxmlformats.org/drawingml/2006/main" noChangeAspect="1"/>
+            </wp:cNvGraphicFramePr>
+            <a:graphic xmlns:a="http://schemas.openxmlformats.org/drawingml/2006/main">
+              <a:graphicData uri="http://schemas.openxmlformats.org/drawingml/2006/picture">
+                <pic:pic xmlns:pic="http://schemas.openxmlformats.org/drawingml/2006/picture">
+                  <pic:nvPicPr>
+                    <pic:cNvPr id="15" name="x0=2.PNG"/>
+                    <pic:cNvPicPr/>
+                  </pic:nvPicPr>
+                  <pic:blipFill>
+                    <a:blip r:embed="rId35">
+                      <a:extLst>
+                        <a:ext uri="{28A0092B-C50C-407E-A947-70E740481C1C}">
+                          <a14:useLocalDpi xmlns:a14="http://schemas.microsoft.com/office/drawing/2010/main" val="0"/>
+                        </a:ext>
+                      </a:extLst>
+                    </a:blip>
+                    <a:stretch>
+                      <a:fillRect/>
+                    </a:stretch>
+                  </pic:blipFill>
+                  <pic:spPr>
+                    <a:xfrm>
+                      <a:off x="0" y="0"/>
+                      <a:ext cx="2816860" cy="1674495"/>
+                    </a:xfrm>
+                    <a:prstGeom prst="rect">
+                      <a:avLst/>
+                    </a:prstGeom>
+                  </pic:spPr>
+                </pic:pic>
+              </a:graphicData>
+            </a:graphic>
+            <wp14:sizeRelH relativeFrom="margin">
+              <wp14:pctWidth>0</wp14:pctWidth>
+            </wp14:sizeRelH>
+            <wp14:sizeRelV relativeFrom="margin">
+              <wp14:pctHeight>0</wp14:pctHeight>
+            </wp14:sizeRelV>
+          </wp:anchor>
+        </w:drawing>
+      </w:r>
+      <w:r>
+        <w:rPr>
+          <w:noProof/>
+        </w:rPr>
+        <w:drawing>
+          <wp:anchor distT="0" distB="0" distL="114300" distR="114300" simplePos="0" relativeHeight="251662336" behindDoc="0" locked="0" layoutInCell="1" allowOverlap="1" wp14:anchorId="31976231" wp14:editId="179EB83C">
+            <wp:simplePos x="0" y="0"/>
+            <wp:positionH relativeFrom="margin">
+              <wp:posOffset>2669540</wp:posOffset>
+            </wp:positionH>
+            <wp:positionV relativeFrom="paragraph">
+              <wp:posOffset>2049780</wp:posOffset>
+            </wp:positionV>
+            <wp:extent cx="2885440" cy="1655445"/>
+            <wp:effectExtent l="0" t="0" r="0" b="1905"/>
+            <wp:wrapSquare wrapText="bothSides"/>
+            <wp:docPr id="16" name="Picture 16"/>
+            <wp:cNvGraphicFramePr>
+              <a:graphicFrameLocks xmlns:a="http://schemas.openxmlformats.org/drawingml/2006/main" noChangeAspect="1"/>
+            </wp:cNvGraphicFramePr>
+            <a:graphic xmlns:a="http://schemas.openxmlformats.org/drawingml/2006/main">
+              <a:graphicData uri="http://schemas.openxmlformats.org/drawingml/2006/picture">
+                <pic:pic xmlns:pic="http://schemas.openxmlformats.org/drawingml/2006/picture">
+                  <pic:nvPicPr>
+                    <pic:cNvPr id="16" name="x0=3.PNG"/>
+                    <pic:cNvPicPr/>
+                  </pic:nvPicPr>
+                  <pic:blipFill>
+                    <a:blip r:embed="rId36">
+                      <a:extLst>
+                        <a:ext uri="{28A0092B-C50C-407E-A947-70E740481C1C}">
+                          <a14:useLocalDpi xmlns:a14="http://schemas.microsoft.com/office/drawing/2010/main" val="0"/>
+                        </a:ext>
+                      </a:extLst>
+                    </a:blip>
+                    <a:stretch>
+                      <a:fillRect/>
+                    </a:stretch>
+                  </pic:blipFill>
+                  <pic:spPr>
+                    <a:xfrm>
+                      <a:off x="0" y="0"/>
+                      <a:ext cx="2885440" cy="1655445"/>
+                    </a:xfrm>
+                    <a:prstGeom prst="rect">
+                      <a:avLst/>
+                    </a:prstGeom>
+                  </pic:spPr>
+                </pic:pic>
+              </a:graphicData>
+            </a:graphic>
+            <wp14:sizeRelH relativeFrom="margin">
+              <wp14:pctWidth>0</wp14:pctWidth>
+            </wp14:sizeRelH>
+            <wp14:sizeRelV relativeFrom="margin">
+              <wp14:pctHeight>0</wp14:pctHeight>
+            </wp14:sizeRelV>
+          </wp:anchor>
+        </w:drawing>
+      </w:r>
+      <w:r>
+        <w:rPr>
+          <w:noProof/>
+        </w:rPr>
+        <w:drawing>
+          <wp:anchor distT="0" distB="0" distL="114300" distR="114300" simplePos="0" relativeHeight="251656192" behindDoc="1" locked="0" layoutInCell="1" allowOverlap="1">
+            <wp:simplePos x="0" y="0"/>
+            <wp:positionH relativeFrom="column">
+              <wp:posOffset>-420370</wp:posOffset>
+            </wp:positionH>
+            <wp:positionV relativeFrom="paragraph">
+              <wp:posOffset>279400</wp:posOffset>
+            </wp:positionV>
+            <wp:extent cx="2818130" cy="1558925"/>
+            <wp:effectExtent l="0" t="0" r="1270" b="3175"/>
+            <wp:wrapTight wrapText="bothSides">
+              <wp:wrapPolygon edited="0">
+                <wp:start x="0" y="0"/>
+                <wp:lineTo x="0" y="21380"/>
+                <wp:lineTo x="21464" y="21380"/>
+                <wp:lineTo x="21464" y="0"/>
+                <wp:lineTo x="0" y="0"/>
+              </wp:wrapPolygon>
+            </wp:wrapTight>
+            <wp:docPr id="13" name="Picture 13"/>
+            <wp:cNvGraphicFramePr>
+              <a:graphicFrameLocks xmlns:a="http://schemas.openxmlformats.org/drawingml/2006/main" noChangeAspect="1"/>
+            </wp:cNvGraphicFramePr>
+            <a:graphic xmlns:a="http://schemas.openxmlformats.org/drawingml/2006/main">
+              <a:graphicData uri="http://schemas.openxmlformats.org/drawingml/2006/picture">
+                <pic:pic xmlns:pic="http://schemas.openxmlformats.org/drawingml/2006/picture">
+                  <pic:nvPicPr>
+                    <pic:cNvPr id="13" name="x0=0.PNG"/>
+                    <pic:cNvPicPr/>
+                  </pic:nvPicPr>
+                  <pic:blipFill>
+                    <a:blip r:embed="rId37">
+                      <a:extLst>
+                        <a:ext uri="{28A0092B-C50C-407E-A947-70E740481C1C}">
+                          <a14:useLocalDpi xmlns:a14="http://schemas.microsoft.com/office/drawing/2010/main" val="0"/>
+                        </a:ext>
+                      </a:extLst>
+                    </a:blip>
+                    <a:stretch>
+                      <a:fillRect/>
+                    </a:stretch>
+                  </pic:blipFill>
+                  <pic:spPr>
+                    <a:xfrm>
+                      <a:off x="0" y="0"/>
+                      <a:ext cx="2818130" cy="1558925"/>
+                    </a:xfrm>
+                    <a:prstGeom prst="rect">
+                      <a:avLst/>
+                    </a:prstGeom>
+                  </pic:spPr>
+                </pic:pic>
+              </a:graphicData>
+            </a:graphic>
+            <wp14:sizeRelH relativeFrom="margin">
+              <wp14:pctWidth>0</wp14:pctWidth>
+            </wp14:sizeRelH>
+            <wp14:sizeRelV relativeFrom="margin">
+              <wp14:pctHeight>0</wp14:pctHeight>
+            </wp14:sizeRelV>
+          </wp:anchor>
+        </w:drawing>
+      </w:r>
+      <w:r>
+        <w:rPr>
+          <w:noProof/>
+        </w:rPr>
+        <w:drawing>
+          <wp:anchor distT="0" distB="0" distL="114300" distR="114300" simplePos="0" relativeHeight="251658240" behindDoc="1" locked="0" layoutInCell="1" allowOverlap="1" wp14:anchorId="6777BE2A" wp14:editId="77C746BE">
+            <wp:simplePos x="0" y="0"/>
+            <wp:positionH relativeFrom="margin">
+              <wp:posOffset>2663825</wp:posOffset>
+            </wp:positionH>
+            <wp:positionV relativeFrom="paragraph">
+              <wp:posOffset>270510</wp:posOffset>
+            </wp:positionV>
+            <wp:extent cx="2880360" cy="1614805"/>
+            <wp:effectExtent l="0" t="0" r="0" b="4445"/>
+            <wp:wrapTight wrapText="bothSides">
+              <wp:wrapPolygon edited="0">
+                <wp:start x="0" y="0"/>
+                <wp:lineTo x="0" y="21405"/>
+                <wp:lineTo x="21429" y="21405"/>
+                <wp:lineTo x="21429" y="0"/>
+                <wp:lineTo x="0" y="0"/>
+              </wp:wrapPolygon>
+            </wp:wrapTight>
+            <wp:docPr id="14" name="Picture 14"/>
+            <wp:cNvGraphicFramePr>
+              <a:graphicFrameLocks xmlns:a="http://schemas.openxmlformats.org/drawingml/2006/main" noChangeAspect="1"/>
+            </wp:cNvGraphicFramePr>
+            <a:graphic xmlns:a="http://schemas.openxmlformats.org/drawingml/2006/main">
+              <a:graphicData uri="http://schemas.openxmlformats.org/drawingml/2006/picture">
+                <pic:pic xmlns:pic="http://schemas.openxmlformats.org/drawingml/2006/picture">
+                  <pic:nvPicPr>
+                    <pic:cNvPr id="14" name="x0=1.PNG"/>
+                    <pic:cNvPicPr/>
+                  </pic:nvPicPr>
+                  <pic:blipFill>
+                    <a:blip r:embed="rId38">
+                      <a:extLst>
+                        <a:ext uri="{28A0092B-C50C-407E-A947-70E740481C1C}">
+                          <a14:useLocalDpi xmlns:a14="http://schemas.microsoft.com/office/drawing/2010/main" val="0"/>
+                        </a:ext>
+                      </a:extLst>
+                    </a:blip>
+                    <a:stretch>
+                      <a:fillRect/>
+                    </a:stretch>
+                  </pic:blipFill>
+                  <pic:spPr>
+                    <a:xfrm>
+                      <a:off x="0" y="0"/>
+                      <a:ext cx="2880360" cy="1614805"/>
+                    </a:xfrm>
+                    <a:prstGeom prst="rect">
+                      <a:avLst/>
+                    </a:prstGeom>
+                  </pic:spPr>
+                </pic:pic>
+              </a:graphicData>
+            </a:graphic>
+            <wp14:sizeRelH relativeFrom="margin">
+              <wp14:pctWidth>0</wp14:pctWidth>
+            </wp14:sizeRelH>
+            <wp14:sizeRelV relativeFrom="margin">
+              <wp14:pctHeight>0</wp14:pctHeight>
+            </wp14:sizeRelV>
+          </wp:anchor>
+        </w:drawing>
+      </w:r>
+      <w:r>
+        <w:rPr>
+          <w:b/>
+        </w:rPr>
+        <w:t>The following tables shows the result of hill-climbing of X</w:t>
+      </w:r>
+      <w:r>
+        <w:rPr>
+          <w:b/>
+          <w:vertAlign w:val="subscript"/>
+        </w:rPr>
+        <w:t>0</w:t>
+      </w:r>
+      <w:r>
+        <w:rPr>
+          <w:noProof/>
+        </w:rPr>
+        <w:t xml:space="preserve"> </w:t>
+      </w:r>
+      <w:r>
+        <w:rPr>
+          <w:b/>
+        </w:rPr>
+        <w:t xml:space="preserve"> from 0 to 10</w:t>
+      </w:r>
+      <w:r>
+        <w:rPr>
+          <w:noProof/>
+        </w:rPr>
+        <w:t xml:space="preserve"> </w:t>
+      </w:r>
+    </w:p>
+    <w:p>
+      <w:r>
+        <w:rPr>
+          <w:noProof/>
+        </w:rPr>
+        <w:drawing>
+          <wp:anchor distT="0" distB="0" distL="114300" distR="114300" simplePos="0" relativeHeight="251664384" behindDoc="1" locked="0" layoutInCell="1" allowOverlap="1" wp14:anchorId="722CE63B" wp14:editId="3F8960EB">
+            <wp:simplePos x="0" y="0"/>
+            <wp:positionH relativeFrom="column">
+              <wp:posOffset>-381297</wp:posOffset>
+            </wp:positionH>
+            <wp:positionV relativeFrom="paragraph">
+              <wp:posOffset>3638532</wp:posOffset>
+            </wp:positionV>
+            <wp:extent cx="2758440" cy="1607185"/>
+            <wp:effectExtent l="0" t="0" r="3810" b="0"/>
+            <wp:wrapTight wrapText="bothSides">
+              <wp:wrapPolygon edited="0">
+                <wp:start x="0" y="0"/>
+                <wp:lineTo x="0" y="21250"/>
+                <wp:lineTo x="21481" y="21250"/>
+                <wp:lineTo x="21481" y="0"/>
+                <wp:lineTo x="0" y="0"/>
+              </wp:wrapPolygon>
+            </wp:wrapTight>
+            <wp:docPr id="17" name="Picture 17"/>
+            <wp:cNvGraphicFramePr>
+              <a:graphicFrameLocks xmlns:a="http://schemas.openxmlformats.org/drawingml/2006/main" noChangeAspect="1"/>
+            </wp:cNvGraphicFramePr>
+            <a:graphic xmlns:a="http://schemas.openxmlformats.org/drawingml/2006/main">
+              <a:graphicData uri="http://schemas.openxmlformats.org/drawingml/2006/picture">
+                <pic:pic xmlns:pic="http://schemas.openxmlformats.org/drawingml/2006/picture">
+                  <pic:nvPicPr>
+                    <pic:cNvPr id="17" name="x0=4.PNG"/>
+                    <pic:cNvPicPr/>
+                  </pic:nvPicPr>
+                  <pic:blipFill>
+                    <a:blip r:embed="rId39">
+                      <a:extLst>
+                        <a:ext uri="{28A0092B-C50C-407E-A947-70E740481C1C}">
+                          <a14:useLocalDpi xmlns:a14="http://schemas.microsoft.com/office/drawing/2010/main" val="0"/>
+                        </a:ext>
+                      </a:extLst>
+                    </a:blip>
+                    <a:stretch>
+                      <a:fillRect/>
+                    </a:stretch>
+                  </pic:blipFill>
+                  <pic:spPr>
+                    <a:xfrm>
+                      <a:off x="0" y="0"/>
+                      <a:ext cx="2758440" cy="1607185"/>
+                    </a:xfrm>
+                    <a:prstGeom prst="rect">
+                      <a:avLst/>
+                    </a:prstGeom>
+                  </pic:spPr>
+                </pic:pic>
+              </a:graphicData>
+            </a:graphic>
+            <wp14:sizeRelH relativeFrom="margin">
+              <wp14:pctWidth>0</wp14:pctWidth>
+            </wp14:sizeRelH>
+            <wp14:sizeRelV relativeFrom="margin">
+              <wp14:pctHeight>0</wp14:pctHeight>
+            </wp14:sizeRelV>
+          </wp:anchor>
+        </w:drawing>
+      </w:r>
+      <w:r>
+        <w:rPr>
+          <w:noProof/>
+        </w:rPr>
+        <w:drawing>
+          <wp:anchor distT="0" distB="0" distL="114300" distR="114300" simplePos="0" relativeHeight="251666432" behindDoc="1" locked="0" layoutInCell="1" allowOverlap="1" wp14:anchorId="6E1CE019" wp14:editId="64CE1C6F">
+            <wp:simplePos x="0" y="0"/>
+            <wp:positionH relativeFrom="column">
+              <wp:posOffset>2677160</wp:posOffset>
+            </wp:positionH>
+            <wp:positionV relativeFrom="paragraph">
+              <wp:posOffset>3620135</wp:posOffset>
+            </wp:positionV>
+            <wp:extent cx="2758440" cy="1607820"/>
+            <wp:effectExtent l="0" t="0" r="3810" b="0"/>
+            <wp:wrapTight wrapText="bothSides">
+              <wp:wrapPolygon edited="0">
+                <wp:start x="0" y="0"/>
+                <wp:lineTo x="0" y="21242"/>
+                <wp:lineTo x="21481" y="21242"/>
+                <wp:lineTo x="21481" y="0"/>
+                <wp:lineTo x="0" y="0"/>
+              </wp:wrapPolygon>
+            </wp:wrapTight>
+            <wp:docPr id="18" name="Picture 18"/>
+            <wp:cNvGraphicFramePr>
+              <a:graphicFrameLocks xmlns:a="http://schemas.openxmlformats.org/drawingml/2006/main" noChangeAspect="1"/>
+            </wp:cNvGraphicFramePr>
+            <a:graphic xmlns:a="http://schemas.openxmlformats.org/drawingml/2006/main">
+              <a:graphicData uri="http://schemas.openxmlformats.org/drawingml/2006/picture">
+                <pic:pic xmlns:pic="http://schemas.openxmlformats.org/drawingml/2006/picture">
+                  <pic:nvPicPr>
+                    <pic:cNvPr id="18" name="x0=5.PNG"/>
+                    <pic:cNvPicPr/>
+                  </pic:nvPicPr>
+                  <pic:blipFill>
+                    <a:blip r:embed="rId40">
+                      <a:extLst>
+                        <a:ext uri="{28A0092B-C50C-407E-A947-70E740481C1C}">
+                          <a14:useLocalDpi xmlns:a14="http://schemas.microsoft.com/office/drawing/2010/main" val="0"/>
+                        </a:ext>
+                      </a:extLst>
+                    </a:blip>
+                    <a:stretch>
+                      <a:fillRect/>
+                    </a:stretch>
+                  </pic:blipFill>
+                  <pic:spPr>
+                    <a:xfrm>
+                      <a:off x="0" y="0"/>
+                      <a:ext cx="2758440" cy="1607820"/>
+                    </a:xfrm>
+                    <a:prstGeom prst="rect">
+                      <a:avLst/>
+                    </a:prstGeom>
+                  </pic:spPr>
+                </pic:pic>
+              </a:graphicData>
+            </a:graphic>
+            <wp14:sizeRelH relativeFrom="margin">
+              <wp14:pctWidth>0</wp14:pctWidth>
+            </wp14:sizeRelH>
+            <wp14:sizeRelV relativeFrom="margin">
+              <wp14:pctHeight>0</wp14:pctHeight>
+            </wp14:sizeRelV>
+          </wp:anchor>
+        </w:drawing>
+      </w:r>
+      <w:r>
+        <w:rPr>
+          <w:noProof/>
+        </w:rPr>
+        <w:t xml:space="preserve"> </w:t>
+      </w:r>
+    </w:p>
+    <w:p>
+      <w:pPr>
+        <w:tabs>
+          <w:tab w:val="left" w:pos="1107"/>
+        </w:tabs>
+      </w:pPr>
+      <w:r>
+        <w:rPr>
+          <w:b/>
+          <w:noProof/>
+        </w:rPr>
+        <w:drawing>
+          <wp:anchor distT="0" distB="0" distL="114300" distR="114300" simplePos="0" relativeHeight="251668480" behindDoc="1" locked="0" layoutInCell="1" allowOverlap="1">
+            <wp:simplePos x="0" y="0"/>
+            <wp:positionH relativeFrom="margin">
+              <wp:posOffset>2686685</wp:posOffset>
+            </wp:positionH>
+            <wp:positionV relativeFrom="paragraph">
+              <wp:posOffset>1764030</wp:posOffset>
+            </wp:positionV>
+            <wp:extent cx="2853690" cy="1628140"/>
+            <wp:effectExtent l="0" t="0" r="3810" b="0"/>
+            <wp:wrapTight wrapText="bothSides">
+              <wp:wrapPolygon edited="0">
+                <wp:start x="0" y="0"/>
+                <wp:lineTo x="0" y="21229"/>
+                <wp:lineTo x="21485" y="21229"/>
+                <wp:lineTo x="21485" y="0"/>
+                <wp:lineTo x="0" y="0"/>
+              </wp:wrapPolygon>
+            </wp:wrapTight>
+            <wp:docPr id="25" name="Picture 25"/>
+            <wp:cNvGraphicFramePr>
+              <a:graphicFrameLocks xmlns:a="http://schemas.openxmlformats.org/drawingml/2006/main" noChangeAspect="1"/>
+            </wp:cNvGraphicFramePr>
+            <a:graphic xmlns:a="http://schemas.openxmlformats.org/drawingml/2006/main">
+              <a:graphicData uri="http://schemas.openxmlformats.org/drawingml/2006/picture">
+                <pic:pic xmlns:pic="http://schemas.openxmlformats.org/drawingml/2006/picture">
+                  <pic:nvPicPr>
+                    <pic:cNvPr id="25" name="x0=7.PNG"/>
+                    <pic:cNvPicPr/>
+                  </pic:nvPicPr>
+                  <pic:blipFill>
+                    <a:blip r:embed="rId41">
+                      <a:extLst>
+                        <a:ext uri="{28A0092B-C50C-407E-A947-70E740481C1C}">
+                          <a14:useLocalDpi xmlns:a14="http://schemas.microsoft.com/office/drawing/2010/main" val="0"/>
+                        </a:ext>
+                      </a:extLst>
+                    </a:blip>
+                    <a:stretch>
+                      <a:fillRect/>
+                    </a:stretch>
+                  </pic:blipFill>
+                  <pic:spPr>
+                    <a:xfrm>
+                      <a:off x="0" y="0"/>
+                      <a:ext cx="2853690" cy="1628140"/>
+                    </a:xfrm>
+                    <a:prstGeom prst="rect">
+                      <a:avLst/>
+                    </a:prstGeom>
+                  </pic:spPr>
+                </pic:pic>
+              </a:graphicData>
+            </a:graphic>
+            <wp14:sizeRelH relativeFrom="margin">
+              <wp14:pctWidth>0</wp14:pctWidth>
+            </wp14:sizeRelH>
+            <wp14:sizeRelV relativeFrom="margin">
+              <wp14:pctHeight>0</wp14:pctHeight>
+            </wp14:sizeRelV>
+          </wp:anchor>
+        </w:drawing>
+      </w:r>
+      <w:r>
+        <w:rPr>
+          <w:noProof/>
+        </w:rPr>
+        <w:drawing>
+          <wp:anchor distT="0" distB="0" distL="114300" distR="114300" simplePos="0" relativeHeight="251667456" behindDoc="1" locked="0" layoutInCell="1" allowOverlap="1">
+            <wp:simplePos x="0" y="0"/>
+            <wp:positionH relativeFrom="margin">
+              <wp:posOffset>-350520</wp:posOffset>
+            </wp:positionH>
+            <wp:positionV relativeFrom="paragraph">
+              <wp:posOffset>1765300</wp:posOffset>
+            </wp:positionV>
+            <wp:extent cx="2711450" cy="1592580"/>
+            <wp:effectExtent l="0" t="0" r="0" b="7620"/>
+            <wp:wrapTight wrapText="bothSides">
+              <wp:wrapPolygon edited="0">
+                <wp:start x="0" y="0"/>
+                <wp:lineTo x="0" y="21445"/>
+                <wp:lineTo x="21398" y="21445"/>
+                <wp:lineTo x="21398" y="0"/>
+                <wp:lineTo x="0" y="0"/>
+              </wp:wrapPolygon>
+            </wp:wrapTight>
+            <wp:docPr id="24" name="Picture 24"/>
+            <wp:cNvGraphicFramePr>
+              <a:graphicFrameLocks xmlns:a="http://schemas.openxmlformats.org/drawingml/2006/main" noChangeAspect="1"/>
+            </wp:cNvGraphicFramePr>
+            <a:graphic xmlns:a="http://schemas.openxmlformats.org/drawingml/2006/main">
+              <a:graphicData uri="http://schemas.openxmlformats.org/drawingml/2006/picture">
+                <pic:pic xmlns:pic="http://schemas.openxmlformats.org/drawingml/2006/picture">
+                  <pic:nvPicPr>
+                    <pic:cNvPr id="24" name="x0=6.PNG"/>
+                    <pic:cNvPicPr/>
+                  </pic:nvPicPr>
+                  <pic:blipFill>
+                    <a:blip r:embed="rId42">
+                      <a:extLst>
+                        <a:ext uri="{28A0092B-C50C-407E-A947-70E740481C1C}">
+                          <a14:useLocalDpi xmlns:a14="http://schemas.microsoft.com/office/drawing/2010/main" val="0"/>
+                        </a:ext>
+                      </a:extLst>
+                    </a:blip>
+                    <a:stretch>
+                      <a:fillRect/>
+                    </a:stretch>
+                  </pic:blipFill>
+                  <pic:spPr>
+                    <a:xfrm>
+                      <a:off x="0" y="0"/>
+                      <a:ext cx="2711450" cy="1592580"/>
+                    </a:xfrm>
+                    <a:prstGeom prst="rect">
+                      <a:avLst/>
+                    </a:prstGeom>
+                  </pic:spPr>
+                </pic:pic>
+              </a:graphicData>
+            </a:graphic>
+            <wp14:sizeRelH relativeFrom="margin">
+              <wp14:pctWidth>0</wp14:pctWidth>
+            </wp14:sizeRelH>
+            <wp14:sizeRelV relativeFrom="margin">
+              <wp14:pctHeight>0</wp14:pctHeight>
+            </wp14:sizeRelV>
+          </wp:anchor>
+        </w:drawing>
+      </w:r>
+    </w:p>
+    <w:p>
+      <w:r>
+        <w:rPr>
+          <w:noProof/>
+        </w:rPr>
+        <w:lastRenderedPageBreak/>
+        <w:drawing>
+          <wp:anchor distT="0" distB="0" distL="114300" distR="114300" simplePos="0" relativeHeight="251671552" behindDoc="1" locked="0" layoutInCell="1" allowOverlap="1">
+            <wp:simplePos x="0" y="0"/>
+            <wp:positionH relativeFrom="column">
+              <wp:posOffset>-398145</wp:posOffset>
+            </wp:positionH>
+            <wp:positionV relativeFrom="paragraph">
+              <wp:posOffset>1986915</wp:posOffset>
+            </wp:positionV>
+            <wp:extent cx="3049270" cy="1728470"/>
+            <wp:effectExtent l="0" t="0" r="0" b="5080"/>
+            <wp:wrapTopAndBottom/>
+            <wp:docPr id="28" name="Picture 28"/>
+            <wp:cNvGraphicFramePr>
+              <a:graphicFrameLocks xmlns:a="http://schemas.openxmlformats.org/drawingml/2006/main" noChangeAspect="1"/>
+            </wp:cNvGraphicFramePr>
+            <a:graphic xmlns:a="http://schemas.openxmlformats.org/drawingml/2006/main">
+              <a:graphicData uri="http://schemas.openxmlformats.org/drawingml/2006/picture">
+                <pic:pic xmlns:pic="http://schemas.openxmlformats.org/drawingml/2006/picture">
+                  <pic:nvPicPr>
+                    <pic:cNvPr id="28" name="x0=10.PNG"/>
+                    <pic:cNvPicPr/>
+                  </pic:nvPicPr>
+                  <pic:blipFill>
+                    <a:blip r:embed="rId43">
+                      <a:extLst>
+                        <a:ext uri="{28A0092B-C50C-407E-A947-70E740481C1C}">
+                          <a14:useLocalDpi xmlns:a14="http://schemas.microsoft.com/office/drawing/2010/main" val="0"/>
+                        </a:ext>
+                      </a:extLst>
+                    </a:blip>
+                    <a:stretch>
+                      <a:fillRect/>
+                    </a:stretch>
+                  </pic:blipFill>
+                  <pic:spPr>
+                    <a:xfrm>
+                      <a:off x="0" y="0"/>
+                      <a:ext cx="3049270" cy="1728470"/>
+                    </a:xfrm>
+                    <a:prstGeom prst="rect">
+                      <a:avLst/>
+                    </a:prstGeom>
+                  </pic:spPr>
+                </pic:pic>
+              </a:graphicData>
+            </a:graphic>
+            <wp14:sizeRelH relativeFrom="margin">
+              <wp14:pctWidth>0</wp14:pctWidth>
+            </wp14:sizeRelH>
+            <wp14:sizeRelV relativeFrom="margin">
+              <wp14:pctHeight>0</wp14:pctHeight>
+            </wp14:sizeRelV>
+          </wp:anchor>
+        </w:drawing>
+      </w:r>
+      <w:r>
+        <w:rPr>
+          <w:noProof/>
+        </w:rPr>
+        <w:drawing>
+          <wp:anchor distT="0" distB="0" distL="114300" distR="114300" simplePos="0" relativeHeight="251669504" behindDoc="1" locked="0" layoutInCell="1" allowOverlap="1">
+            <wp:simplePos x="0" y="0"/>
+            <wp:positionH relativeFrom="margin">
+              <wp:posOffset>-345682</wp:posOffset>
+            </wp:positionH>
+            <wp:positionV relativeFrom="paragraph">
+              <wp:posOffset>142893</wp:posOffset>
+            </wp:positionV>
+            <wp:extent cx="2982595" cy="1696085"/>
+            <wp:effectExtent l="0" t="0" r="8255" b="0"/>
+            <wp:wrapTight wrapText="bothSides">
+              <wp:wrapPolygon edited="0">
+                <wp:start x="0" y="0"/>
+                <wp:lineTo x="0" y="21349"/>
+                <wp:lineTo x="21522" y="21349"/>
+                <wp:lineTo x="21522" y="0"/>
+                <wp:lineTo x="0" y="0"/>
+              </wp:wrapPolygon>
+            </wp:wrapTight>
+            <wp:docPr id="26" name="Picture 26"/>
+            <wp:cNvGraphicFramePr>
+              <a:graphicFrameLocks xmlns:a="http://schemas.openxmlformats.org/drawingml/2006/main" noChangeAspect="1"/>
+            </wp:cNvGraphicFramePr>
+            <a:graphic xmlns:a="http://schemas.openxmlformats.org/drawingml/2006/main">
+              <a:graphicData uri="http://schemas.openxmlformats.org/drawingml/2006/picture">
+                <pic:pic xmlns:pic="http://schemas.openxmlformats.org/drawingml/2006/picture">
+                  <pic:nvPicPr>
+                    <pic:cNvPr id="26" name="x0=8.PNG"/>
+                    <pic:cNvPicPr/>
+                  </pic:nvPicPr>
+                  <pic:blipFill>
+                    <a:blip r:embed="rId44">
+                      <a:extLst>
+                        <a:ext uri="{28A0092B-C50C-407E-A947-70E740481C1C}">
+                          <a14:useLocalDpi xmlns:a14="http://schemas.microsoft.com/office/drawing/2010/main" val="0"/>
+                        </a:ext>
+                      </a:extLst>
+                    </a:blip>
+                    <a:stretch>
+                      <a:fillRect/>
+                    </a:stretch>
+                  </pic:blipFill>
+                  <pic:spPr>
+                    <a:xfrm>
+                      <a:off x="0" y="0"/>
+                      <a:ext cx="2982595" cy="1696085"/>
+                    </a:xfrm>
+                    <a:prstGeom prst="rect">
+                      <a:avLst/>
+                    </a:prstGeom>
+                  </pic:spPr>
+                </pic:pic>
+              </a:graphicData>
+            </a:graphic>
+            <wp14:sizeRelH relativeFrom="margin">
+              <wp14:pctWidth>0</wp14:pctWidth>
+            </wp14:sizeRelH>
+            <wp14:sizeRelV relativeFrom="margin">
+              <wp14:pctHeight>0</wp14:pctHeight>
+            </wp14:sizeRelV>
+          </wp:anchor>
+        </w:drawing>
+      </w:r>
+      <w:r>
+        <w:rPr>
+          <w:noProof/>
+        </w:rPr>
+        <w:drawing>
+          <wp:anchor distT="0" distB="0" distL="114300" distR="114300" simplePos="0" relativeHeight="251670528" behindDoc="1" locked="0" layoutInCell="1" allowOverlap="1">
+            <wp:simplePos x="0" y="0"/>
+            <wp:positionH relativeFrom="margin">
+              <wp:posOffset>2814320</wp:posOffset>
+            </wp:positionH>
+            <wp:positionV relativeFrom="paragraph">
+              <wp:posOffset>116282</wp:posOffset>
+            </wp:positionV>
+            <wp:extent cx="2959735" cy="1722755"/>
+            <wp:effectExtent l="0" t="0" r="0" b="0"/>
+            <wp:wrapTight wrapText="bothSides">
+              <wp:wrapPolygon edited="0">
+                <wp:start x="0" y="0"/>
+                <wp:lineTo x="0" y="21258"/>
+                <wp:lineTo x="21410" y="21258"/>
+                <wp:lineTo x="21410" y="0"/>
+                <wp:lineTo x="0" y="0"/>
+              </wp:wrapPolygon>
+            </wp:wrapTight>
+            <wp:docPr id="27" name="Picture 27"/>
+            <wp:cNvGraphicFramePr>
+              <a:graphicFrameLocks xmlns:a="http://schemas.openxmlformats.org/drawingml/2006/main" noChangeAspect="1"/>
+            </wp:cNvGraphicFramePr>
+            <a:graphic xmlns:a="http://schemas.openxmlformats.org/drawingml/2006/main">
+              <a:graphicData uri="http://schemas.openxmlformats.org/drawingml/2006/picture">
+                <pic:pic xmlns:pic="http://schemas.openxmlformats.org/drawingml/2006/picture">
+                  <pic:nvPicPr>
+                    <pic:cNvPr id="27" name="x0=9PNG.PNG"/>
+                    <pic:cNvPicPr/>
+                  </pic:nvPicPr>
+                  <pic:blipFill>
+                    <a:blip r:embed="rId45">
+                      <a:extLst>
+                        <a:ext uri="{28A0092B-C50C-407E-A947-70E740481C1C}">
+                          <a14:useLocalDpi xmlns:a14="http://schemas.microsoft.com/office/drawing/2010/main" val="0"/>
+                        </a:ext>
+                      </a:extLst>
+                    </a:blip>
+                    <a:stretch>
+                      <a:fillRect/>
+                    </a:stretch>
+                  </pic:blipFill>
+                  <pic:spPr>
+                    <a:xfrm>
+                      <a:off x="0" y="0"/>
+                      <a:ext cx="2959735" cy="1722755"/>
+                    </a:xfrm>
+                    <a:prstGeom prst="rect">
+                      <a:avLst/>
+                    </a:prstGeom>
+                  </pic:spPr>
+                </pic:pic>
+              </a:graphicData>
+            </a:graphic>
+            <wp14:sizeRelH relativeFrom="margin">
+              <wp14:pctWidth>0</wp14:pctWidth>
+            </wp14:sizeRelH>
+            <wp14:sizeRelV relativeFrom="margin">
+              <wp14:pctHeight>0</wp14:pctHeight>
+            </wp14:sizeRelV>
+          </wp:anchor>
+        </w:drawing>
+      </w:r>
+    </w:p>
+    <w:p>
+      <w:pPr>
+        <w:rPr>
+          <w:b/>
+        </w:rPr>
+      </w:pPr>
+      <w:r>
+        <w:t xml:space="preserve">As shown on the 11 tables attached, the </w:t>
+      </w:r>
+      <w:r>
+        <w:rPr>
+          <w:b/>
+        </w:rPr>
+        <w:t>left most side states</w:t>
+      </w:r>
+      <w:r>
+        <w:rPr>
+          <w:b/>
+        </w:rPr>
+        <w:t xml:space="preserve"> initial</w:t>
+      </w:r>
+      <w:r>
+        <w:rPr>
+          <w:b/>
+        </w:rPr>
+        <w:t xml:space="preserve"> X</w:t>
+      </w:r>
+      <w:r>
+        <w:rPr>
+          <w:b/>
+          <w:vertAlign w:val="subscript"/>
+        </w:rPr>
+        <w:t>0</w:t>
+      </w:r>
+      <w:r>
+        <w:rPr>
+          <w:b/>
+        </w:rPr>
+        <w:t xml:space="preserve"> value</w:t>
+      </w:r>
+      <w:r>
+        <w:t xml:space="preserve">, and the following are the </w:t>
+      </w:r>
+      <w:r>
+        <w:rPr>
+          <w:b/>
+        </w:rPr>
+        <w:t>increasing step size</w:t>
+      </w:r>
+      <w:r>
+        <w:t>, and corresponding local maximum</w:t>
+      </w:r>
+      <w:r>
+        <w:t xml:space="preserve"> (x, y)</w:t>
+      </w:r>
+      <w:r>
+        <w:t xml:space="preserve">, then at the right most is the </w:t>
+      </w:r>
+      <w:r>
+        <w:rPr>
+          <w:b/>
+        </w:rPr>
+        <w:t>steps</w:t>
+      </w:r>
+      <w:r>
+        <w:rPr>
+          <w:b/>
+        </w:rPr>
+        <w:t>(cost)</w:t>
+      </w:r>
+      <w:r>
+        <w:t xml:space="preserve"> needed to find it.</w:t>
+      </w:r>
+    </w:p>
+    <w:p>
+      <w:pPr>
+        <w:pStyle w:val="ListParagraph"/>
+        <w:numPr>
+          <w:ilvl w:val="0"/>
+          <w:numId w:val="1"/>
+        </w:numPr>
+        <w:rPr>
+          <w:b/>
+        </w:rPr>
+      </w:pPr>
+      <w:r>
+        <w:rPr>
+          <w:noProof/>
+        </w:rPr>
+        <w:drawing>
+          <wp:anchor distT="0" distB="0" distL="114300" distR="114300" simplePos="0" relativeHeight="251672576" behindDoc="0" locked="0" layoutInCell="1" allowOverlap="1">
+            <wp:simplePos x="0" y="0"/>
+            <wp:positionH relativeFrom="column">
+              <wp:posOffset>-408305</wp:posOffset>
+            </wp:positionH>
+            <wp:positionV relativeFrom="paragraph">
+              <wp:posOffset>271145</wp:posOffset>
+            </wp:positionV>
+            <wp:extent cx="2755900" cy="2578100"/>
+            <wp:effectExtent l="0" t="0" r="6350" b="0"/>
+            <wp:wrapSquare wrapText="bothSides"/>
+            <wp:docPr id="29" name="Picture 29"/>
+            <wp:cNvGraphicFramePr>
+              <a:graphicFrameLocks xmlns:a="http://schemas.openxmlformats.org/drawingml/2006/main" noChangeAspect="1"/>
+            </wp:cNvGraphicFramePr>
+            <a:graphic xmlns:a="http://schemas.openxmlformats.org/drawingml/2006/main">
+              <a:graphicData uri="http://schemas.openxmlformats.org/drawingml/2006/picture">
+                <pic:pic xmlns:pic="http://schemas.openxmlformats.org/drawingml/2006/picture">
+                  <pic:nvPicPr>
+                    <pic:cNvPr id="29" name="SA.PNG"/>
+                    <pic:cNvPicPr/>
+                  </pic:nvPicPr>
+                  <pic:blipFill>
+                    <a:blip r:embed="rId46">
+                      <a:extLst>
+                        <a:ext uri="{28A0092B-C50C-407E-A947-70E740481C1C}">
+                          <a14:useLocalDpi xmlns:a14="http://schemas.microsoft.com/office/drawing/2010/main" val="0"/>
+                        </a:ext>
+                      </a:extLst>
+                    </a:blip>
+                    <a:stretch>
+                      <a:fillRect/>
+                    </a:stretch>
+                  </pic:blipFill>
+                  <pic:spPr>
+                    <a:xfrm>
+                      <a:off x="0" y="0"/>
+                      <a:ext cx="2755900" cy="2578100"/>
+                    </a:xfrm>
+                    <a:prstGeom prst="rect">
+                      <a:avLst/>
+                    </a:prstGeom>
+                  </pic:spPr>
+                </pic:pic>
+              </a:graphicData>
+            </a:graphic>
+          </wp:anchor>
+        </w:drawing>
+      </w:r>
+      <w:r>
+        <w:rPr>
+          <w:b/>
+        </w:rPr>
+        <w:t xml:space="preserve">The following table is the </w:t>
+      </w:r>
+      <w:r>
+        <w:rPr>
+          <w:b/>
+        </w:rPr>
+        <w:t>simulated annealing</w:t>
+      </w:r>
+    </w:p>
+    <w:p>
+      <w:r>
+        <w:t xml:space="preserve">All of the parameters and results are shown on the left. My overall parameter defining logic is to “try as many as possible”. From the </w:t>
+      </w:r>
+      <w:r>
+        <w:rPr>
+          <w:b/>
+        </w:rPr>
+        <w:t>part a)</w:t>
+      </w:r>
+      <w:r>
+        <w:t xml:space="preserve"> analysis, I found out that the general shape of the graph is quite bumpy </w:t>
+      </w:r>
+      <w:r>
+        <w:t>and not linear based</w:t>
+      </w:r>
+      <w:r>
+        <w:t>.</w:t>
+      </w:r>
+      <w:r>
+        <w:t xml:space="preserve"> Thus, </w:t>
+      </w:r>
+      <w:r>
+        <w:t>I chose the step size to be 0.1</w:t>
+      </w:r>
+      <w:r>
+        <w:t xml:space="preserve"> (the maximum step size I can choose)</w:t>
+      </w:r>
+      <w:r>
+        <w:t xml:space="preserve"> so that the stepping action can make the cursor jump out of the local maximum as best as it can. </w:t>
+      </w:r>
+      <w:r>
+        <w:t xml:space="preserve">Since the difference between </w:t>
+      </w:r>
+      <w:proofErr w:type="gramStart"/>
+      <w:r>
+        <w:t>E(</w:t>
+      </w:r>
+      <w:proofErr w:type="spellStart"/>
+      <w:proofErr w:type="gramEnd"/>
+      <w:r>
+        <w:t>i</w:t>
+      </w:r>
+      <w:proofErr w:type="spellEnd"/>
+      <w:r>
+        <w:t>) and E(</w:t>
+      </w:r>
+      <w:proofErr w:type="spellStart"/>
+      <w:r>
+        <w:t>i</w:t>
+      </w:r>
+      <w:proofErr w:type="spellEnd"/>
+      <w:r>
+        <w:t>*) is usually small, I picked a large T = 4000 to balance the p value, and make alpha rather big to cover more area.</w:t>
+      </w:r>
+    </w:p>
+    <w:p/>
+    <w:p/>
+    <w:p/>
+    <w:p/>
+    <w:p>
+      <w:r>
+        <w:lastRenderedPageBreak/>
+        <w:t>Question 4</w:t>
+      </w:r>
+    </w:p>
+    <w:p/>
+    <w:p/>
     <w:sectPr>
       <w:pgSz w:w="12240" w:h="15840"/>
       <w:pgMar w:top="1440" w:right="1800" w:bottom="1440" w:left="1800" w:header="708" w:footer="708" w:gutter="0"/>
@@ -416,6 +2787,380 @@
     </w:sectPr>
   </w:body>
 </w:document>
+</file>
+
+<file path=word/numbering.xml><?xml version="1.0" encoding="utf-8"?>
+<w:numbering xmlns:wpc="http://schemas.microsoft.com/office/word/2010/wordprocessingCanvas" xmlns:mc="http://schemas.openxmlformats.org/markup-compatibility/2006" xmlns:o="urn:schemas-microsoft-com:office:office" xmlns:r="http://schemas.openxmlformats.org/officeDocument/2006/relationships" xmlns:m="http://schemas.openxmlformats.org/officeDocument/2006/math" xmlns:v="urn:schemas-microsoft-com:vml" xmlns:wp14="http://schemas.microsoft.com/office/word/2010/wordprocessingDrawing" xmlns:wp="http://schemas.openxmlformats.org/drawingml/2006/wordprocessingDrawing" xmlns:w10="urn:schemas-microsoft-com:office:word" xmlns:w="http://schemas.openxmlformats.org/wordprocessingml/2006/main" xmlns:w14="http://schemas.microsoft.com/office/word/2010/wordml" xmlns:w15="http://schemas.microsoft.com/office/word/2012/wordml" xmlns:wpg="http://schemas.microsoft.com/office/word/2010/wordprocessingGroup" xmlns:wpi="http://schemas.microsoft.com/office/word/2010/wordprocessingInk" xmlns:wne="http://schemas.microsoft.com/office/word/2006/wordml" xmlns:wps="http://schemas.microsoft.com/office/word/2010/wordprocessingShape" mc:Ignorable="w14 w15 wp14">
+  <w:abstractNum w:abstractNumId="0" w15:restartNumberingAfterBreak="0">
+    <w:nsid w:val="54E93042"/>
+    <w:multiLevelType w:val="hybridMultilevel"/>
+    <w:tmpl w:val="F42CBF16"/>
+    <w:lvl w:ilvl="0" w:tplc="00B6844C">
+      <w:start w:val="1"/>
+      <w:numFmt w:val="decimal"/>
+      <w:lvlText w:val="%1)"/>
+      <w:lvlJc w:val="left"/>
+      <w:pPr>
+        <w:ind w:left="1080" w:hanging="360"/>
+      </w:pPr>
+      <w:rPr>
+        <w:rFonts w:hint="default"/>
+        <w:u w:val="single"/>
+      </w:rPr>
+    </w:lvl>
+    <w:lvl w:ilvl="1" w:tplc="10090019" w:tentative="1">
+      <w:start w:val="1"/>
+      <w:numFmt w:val="lowerLetter"/>
+      <w:lvlText w:val="%2."/>
+      <w:lvlJc w:val="left"/>
+      <w:pPr>
+        <w:ind w:left="1800" w:hanging="360"/>
+      </w:pPr>
+    </w:lvl>
+    <w:lvl w:ilvl="2" w:tplc="1009001B" w:tentative="1">
+      <w:start w:val="1"/>
+      <w:numFmt w:val="lowerRoman"/>
+      <w:lvlText w:val="%3."/>
+      <w:lvlJc w:val="right"/>
+      <w:pPr>
+        <w:ind w:left="2520" w:hanging="180"/>
+      </w:pPr>
+    </w:lvl>
+    <w:lvl w:ilvl="3" w:tplc="1009000F" w:tentative="1">
+      <w:start w:val="1"/>
+      <w:numFmt w:val="decimal"/>
+      <w:lvlText w:val="%4."/>
+      <w:lvlJc w:val="left"/>
+      <w:pPr>
+        <w:ind w:left="3240" w:hanging="360"/>
+      </w:pPr>
+    </w:lvl>
+    <w:lvl w:ilvl="4" w:tplc="10090019" w:tentative="1">
+      <w:start w:val="1"/>
+      <w:numFmt w:val="lowerLetter"/>
+      <w:lvlText w:val="%5."/>
+      <w:lvlJc w:val="left"/>
+      <w:pPr>
+        <w:ind w:left="3960" w:hanging="360"/>
+      </w:pPr>
+    </w:lvl>
+    <w:lvl w:ilvl="5" w:tplc="1009001B" w:tentative="1">
+      <w:start w:val="1"/>
+      <w:numFmt w:val="lowerRoman"/>
+      <w:lvlText w:val="%6."/>
+      <w:lvlJc w:val="right"/>
+      <w:pPr>
+        <w:ind w:left="4680" w:hanging="180"/>
+      </w:pPr>
+    </w:lvl>
+    <w:lvl w:ilvl="6" w:tplc="1009000F" w:tentative="1">
+      <w:start w:val="1"/>
+      <w:numFmt w:val="decimal"/>
+      <w:lvlText w:val="%7."/>
+      <w:lvlJc w:val="left"/>
+      <w:pPr>
+        <w:ind w:left="5400" w:hanging="360"/>
+      </w:pPr>
+    </w:lvl>
+    <w:lvl w:ilvl="7" w:tplc="10090019" w:tentative="1">
+      <w:start w:val="1"/>
+      <w:numFmt w:val="lowerLetter"/>
+      <w:lvlText w:val="%8."/>
+      <w:lvlJc w:val="left"/>
+      <w:pPr>
+        <w:ind w:left="6120" w:hanging="360"/>
+      </w:pPr>
+    </w:lvl>
+    <w:lvl w:ilvl="8" w:tplc="1009001B" w:tentative="1">
+      <w:start w:val="1"/>
+      <w:numFmt w:val="lowerRoman"/>
+      <w:lvlText w:val="%9."/>
+      <w:lvlJc w:val="right"/>
+      <w:pPr>
+        <w:ind w:left="6840" w:hanging="180"/>
+      </w:pPr>
+    </w:lvl>
+  </w:abstractNum>
+  <w:abstractNum w:abstractNumId="1" w15:restartNumberingAfterBreak="0">
+    <w:nsid w:val="5C951A57"/>
+    <w:multiLevelType w:val="hybridMultilevel"/>
+    <w:tmpl w:val="B58072DA"/>
+    <w:lvl w:ilvl="0" w:tplc="10090017">
+      <w:start w:val="1"/>
+      <w:numFmt w:val="lowerLetter"/>
+      <w:lvlText w:val="%1)"/>
+      <w:lvlJc w:val="left"/>
+      <w:pPr>
+        <w:ind w:left="720" w:hanging="360"/>
+      </w:pPr>
+      <w:rPr>
+        <w:rFonts w:hint="default"/>
+      </w:rPr>
+    </w:lvl>
+    <w:lvl w:ilvl="1" w:tplc="10090019" w:tentative="1">
+      <w:start w:val="1"/>
+      <w:numFmt w:val="lowerLetter"/>
+      <w:lvlText w:val="%2."/>
+      <w:lvlJc w:val="left"/>
+      <w:pPr>
+        <w:ind w:left="1440" w:hanging="360"/>
+      </w:pPr>
+    </w:lvl>
+    <w:lvl w:ilvl="2" w:tplc="1009001B" w:tentative="1">
+      <w:start w:val="1"/>
+      <w:numFmt w:val="lowerRoman"/>
+      <w:lvlText w:val="%3."/>
+      <w:lvlJc w:val="right"/>
+      <w:pPr>
+        <w:ind w:left="2160" w:hanging="180"/>
+      </w:pPr>
+    </w:lvl>
+    <w:lvl w:ilvl="3" w:tplc="1009000F" w:tentative="1">
+      <w:start w:val="1"/>
+      <w:numFmt w:val="decimal"/>
+      <w:lvlText w:val="%4."/>
+      <w:lvlJc w:val="left"/>
+      <w:pPr>
+        <w:ind w:left="2880" w:hanging="360"/>
+      </w:pPr>
+    </w:lvl>
+    <w:lvl w:ilvl="4" w:tplc="10090019" w:tentative="1">
+      <w:start w:val="1"/>
+      <w:numFmt w:val="lowerLetter"/>
+      <w:lvlText w:val="%5."/>
+      <w:lvlJc w:val="left"/>
+      <w:pPr>
+        <w:ind w:left="3600" w:hanging="360"/>
+      </w:pPr>
+    </w:lvl>
+    <w:lvl w:ilvl="5" w:tplc="1009001B" w:tentative="1">
+      <w:start w:val="1"/>
+      <w:numFmt w:val="lowerRoman"/>
+      <w:lvlText w:val="%6."/>
+      <w:lvlJc w:val="right"/>
+      <w:pPr>
+        <w:ind w:left="4320" w:hanging="180"/>
+      </w:pPr>
+    </w:lvl>
+    <w:lvl w:ilvl="6" w:tplc="1009000F" w:tentative="1">
+      <w:start w:val="1"/>
+      <w:numFmt w:val="decimal"/>
+      <w:lvlText w:val="%7."/>
+      <w:lvlJc w:val="left"/>
+      <w:pPr>
+        <w:ind w:left="5040" w:hanging="360"/>
+      </w:pPr>
+    </w:lvl>
+    <w:lvl w:ilvl="7" w:tplc="10090019" w:tentative="1">
+      <w:start w:val="1"/>
+      <w:numFmt w:val="lowerLetter"/>
+      <w:lvlText w:val="%8."/>
+      <w:lvlJc w:val="left"/>
+      <w:pPr>
+        <w:ind w:left="5760" w:hanging="360"/>
+      </w:pPr>
+    </w:lvl>
+    <w:lvl w:ilvl="8" w:tplc="1009001B" w:tentative="1">
+      <w:start w:val="1"/>
+      <w:numFmt w:val="lowerRoman"/>
+      <w:lvlText w:val="%9."/>
+      <w:lvlJc w:val="right"/>
+      <w:pPr>
+        <w:ind w:left="6480" w:hanging="180"/>
+      </w:pPr>
+    </w:lvl>
+  </w:abstractNum>
+  <w:abstractNum w:abstractNumId="2" w15:restartNumberingAfterBreak="0">
+    <w:nsid w:val="6CE97BED"/>
+    <w:multiLevelType w:val="hybridMultilevel"/>
+    <w:tmpl w:val="26C478FA"/>
+    <w:lvl w:ilvl="0" w:tplc="10090017">
+      <w:start w:val="1"/>
+      <w:numFmt w:val="lowerLetter"/>
+      <w:lvlText w:val="%1)"/>
+      <w:lvlJc w:val="left"/>
+      <w:pPr>
+        <w:ind w:left="720" w:hanging="360"/>
+      </w:pPr>
+      <w:rPr>
+        <w:rFonts w:hint="default"/>
+      </w:rPr>
+    </w:lvl>
+    <w:lvl w:ilvl="1" w:tplc="10090019" w:tentative="1">
+      <w:start w:val="1"/>
+      <w:numFmt w:val="lowerLetter"/>
+      <w:lvlText w:val="%2."/>
+      <w:lvlJc w:val="left"/>
+      <w:pPr>
+        <w:ind w:left="1440" w:hanging="360"/>
+      </w:pPr>
+    </w:lvl>
+    <w:lvl w:ilvl="2" w:tplc="1009001B" w:tentative="1">
+      <w:start w:val="1"/>
+      <w:numFmt w:val="lowerRoman"/>
+      <w:lvlText w:val="%3."/>
+      <w:lvlJc w:val="right"/>
+      <w:pPr>
+        <w:ind w:left="2160" w:hanging="180"/>
+      </w:pPr>
+    </w:lvl>
+    <w:lvl w:ilvl="3" w:tplc="1009000F" w:tentative="1">
+      <w:start w:val="1"/>
+      <w:numFmt w:val="decimal"/>
+      <w:lvlText w:val="%4."/>
+      <w:lvlJc w:val="left"/>
+      <w:pPr>
+        <w:ind w:left="2880" w:hanging="360"/>
+      </w:pPr>
+    </w:lvl>
+    <w:lvl w:ilvl="4" w:tplc="10090019" w:tentative="1">
+      <w:start w:val="1"/>
+      <w:numFmt w:val="lowerLetter"/>
+      <w:lvlText w:val="%5."/>
+      <w:lvlJc w:val="left"/>
+      <w:pPr>
+        <w:ind w:left="3600" w:hanging="360"/>
+      </w:pPr>
+    </w:lvl>
+    <w:lvl w:ilvl="5" w:tplc="1009001B" w:tentative="1">
+      <w:start w:val="1"/>
+      <w:numFmt w:val="lowerRoman"/>
+      <w:lvlText w:val="%6."/>
+      <w:lvlJc w:val="right"/>
+      <w:pPr>
+        <w:ind w:left="4320" w:hanging="180"/>
+      </w:pPr>
+    </w:lvl>
+    <w:lvl w:ilvl="6" w:tplc="1009000F" w:tentative="1">
+      <w:start w:val="1"/>
+      <w:numFmt w:val="decimal"/>
+      <w:lvlText w:val="%7."/>
+      <w:lvlJc w:val="left"/>
+      <w:pPr>
+        <w:ind w:left="5040" w:hanging="360"/>
+      </w:pPr>
+    </w:lvl>
+    <w:lvl w:ilvl="7" w:tplc="10090019" w:tentative="1">
+      <w:start w:val="1"/>
+      <w:numFmt w:val="lowerLetter"/>
+      <w:lvlText w:val="%8."/>
+      <w:lvlJc w:val="left"/>
+      <w:pPr>
+        <w:ind w:left="5760" w:hanging="360"/>
+      </w:pPr>
+    </w:lvl>
+    <w:lvl w:ilvl="8" w:tplc="1009001B" w:tentative="1">
+      <w:start w:val="1"/>
+      <w:numFmt w:val="lowerRoman"/>
+      <w:lvlText w:val="%9."/>
+      <w:lvlJc w:val="right"/>
+      <w:pPr>
+        <w:ind w:left="6480" w:hanging="180"/>
+      </w:pPr>
+    </w:lvl>
+  </w:abstractNum>
+  <w:abstractNum w:abstractNumId="3" w15:restartNumberingAfterBreak="0">
+    <w:nsid w:val="7C505D83"/>
+    <w:multiLevelType w:val="hybridMultilevel"/>
+    <w:tmpl w:val="B052CBD2"/>
+    <w:lvl w:ilvl="0" w:tplc="E1760C14">
+      <w:start w:val="1"/>
+      <w:numFmt w:val="decimal"/>
+      <w:lvlText w:val="%1)"/>
+      <w:lvlJc w:val="left"/>
+      <w:pPr>
+        <w:ind w:left="1080" w:hanging="360"/>
+      </w:pPr>
+      <w:rPr>
+        <w:rFonts w:hint="default"/>
+      </w:rPr>
+    </w:lvl>
+    <w:lvl w:ilvl="1" w:tplc="10090019" w:tentative="1">
+      <w:start w:val="1"/>
+      <w:numFmt w:val="lowerLetter"/>
+      <w:lvlText w:val="%2."/>
+      <w:lvlJc w:val="left"/>
+      <w:pPr>
+        <w:ind w:left="1800" w:hanging="360"/>
+      </w:pPr>
+    </w:lvl>
+    <w:lvl w:ilvl="2" w:tplc="1009001B" w:tentative="1">
+      <w:start w:val="1"/>
+      <w:numFmt w:val="lowerRoman"/>
+      <w:lvlText w:val="%3."/>
+      <w:lvlJc w:val="right"/>
+      <w:pPr>
+        <w:ind w:left="2520" w:hanging="180"/>
+      </w:pPr>
+    </w:lvl>
+    <w:lvl w:ilvl="3" w:tplc="1009000F" w:tentative="1">
+      <w:start w:val="1"/>
+      <w:numFmt w:val="decimal"/>
+      <w:lvlText w:val="%4."/>
+      <w:lvlJc w:val="left"/>
+      <w:pPr>
+        <w:ind w:left="3240" w:hanging="360"/>
+      </w:pPr>
+    </w:lvl>
+    <w:lvl w:ilvl="4" w:tplc="10090019" w:tentative="1">
+      <w:start w:val="1"/>
+      <w:numFmt w:val="lowerLetter"/>
+      <w:lvlText w:val="%5."/>
+      <w:lvlJc w:val="left"/>
+      <w:pPr>
+        <w:ind w:left="3960" w:hanging="360"/>
+      </w:pPr>
+    </w:lvl>
+    <w:lvl w:ilvl="5" w:tplc="1009001B" w:tentative="1">
+      <w:start w:val="1"/>
+      <w:numFmt w:val="lowerRoman"/>
+      <w:lvlText w:val="%6."/>
+      <w:lvlJc w:val="right"/>
+      <w:pPr>
+        <w:ind w:left="4680" w:hanging="180"/>
+      </w:pPr>
+    </w:lvl>
+    <w:lvl w:ilvl="6" w:tplc="1009000F" w:tentative="1">
+      <w:start w:val="1"/>
+      <w:numFmt w:val="decimal"/>
+      <w:lvlText w:val="%7."/>
+      <w:lvlJc w:val="left"/>
+      <w:pPr>
+        <w:ind w:left="5400" w:hanging="360"/>
+      </w:pPr>
+    </w:lvl>
+    <w:lvl w:ilvl="7" w:tplc="10090019" w:tentative="1">
+      <w:start w:val="1"/>
+      <w:numFmt w:val="lowerLetter"/>
+      <w:lvlText w:val="%8."/>
+      <w:lvlJc w:val="left"/>
+      <w:pPr>
+        <w:ind w:left="6120" w:hanging="360"/>
+      </w:pPr>
+    </w:lvl>
+    <w:lvl w:ilvl="8" w:tplc="1009001B" w:tentative="1">
+      <w:start w:val="1"/>
+      <w:numFmt w:val="lowerRoman"/>
+      <w:lvlText w:val="%9."/>
+      <w:lvlJc w:val="right"/>
+      <w:pPr>
+        <w:ind w:left="6840" w:hanging="180"/>
+      </w:pPr>
+    </w:lvl>
+  </w:abstractNum>
+  <w:num w:numId="1">
+    <w:abstractNumId w:val="1"/>
+  </w:num>
+  <w:num w:numId="2">
+    <w:abstractNumId w:val="2"/>
+  </w:num>
+  <w:num w:numId="3">
+    <w:abstractNumId w:val="0"/>
+  </w:num>
+  <w:num w:numId="4">
+    <w:abstractNumId w:val="3"/>
+  </w:num>
+</w:numbering>
 </file>
 
 <file path=word/styles.xml><?xml version="1.0" encoding="utf-8"?>
@@ -849,6 +3594,36 @@
       <w:color w:val="808080"/>
     </w:rPr>
   </w:style>
+  <w:style w:type="paragraph" w:styleId="ListParagraph">
+    <w:name w:val="List Paragraph"/>
+    <w:basedOn w:val="Normal"/>
+    <w:uiPriority w:val="34"/>
+    <w:qFormat/>
+    <w:rsid w:val="00C53B96"/>
+    <w:pPr>
+      <w:ind w:left="720"/>
+      <w:contextualSpacing/>
+    </w:pPr>
+  </w:style>
+  <w:style w:type="paragraph" w:styleId="Caption">
+    <w:name w:val="caption"/>
+    <w:basedOn w:val="Normal"/>
+    <w:next w:val="Normal"/>
+    <w:uiPriority w:val="35"/>
+    <w:unhideWhenUsed/>
+    <w:qFormat/>
+    <w:rsid w:val="005F354A"/>
+    <w:pPr>
+      <w:spacing w:after="200" w:line="240" w:lineRule="auto"/>
+    </w:pPr>
+    <w:rPr>
+      <w:i/>
+      <w:iCs/>
+      <w:color w:val="44546A" w:themeColor="text2"/>
+      <w:sz w:val="18"/>
+      <w:szCs w:val="18"/>
+    </w:rPr>
+  </w:style>
 </w:styles>
 </file>
 

</xml_diff>